<commit_message>
cover letter and some edits to manuscript
</commit_message>
<xml_diff>
--- a/WashManuscript_revision_Mike v1.docx
+++ b/WashManuscript_revision_Mike v1.docx
@@ -1,6 +1,6 @@
 
 <file path=word/document.xml><?xml version="1.0" encoding="utf-8"?>
-<w:document xmlns:wpc="http://schemas.microsoft.com/office/word/2010/wordprocessingCanvas" xmlns:cx="http://schemas.microsoft.com/office/drawing/2014/chartex" xmlns:cx1="http://schemas.microsoft.com/office/drawing/2015/9/8/chartex" xmlns:cx2="http://schemas.microsoft.com/office/drawing/2015/10/21/chartex" xmlns:cx3="http://schemas.microsoft.com/office/drawing/2016/5/9/chartex" xmlns:cx4="http://schemas.microsoft.com/office/drawing/2016/5/10/chartex" xmlns:cx5="http://schemas.microsoft.com/office/drawing/2016/5/11/chartex" xmlns:cx6="http://schemas.microsoft.com/office/drawing/2016/5/12/chartex" xmlns:cx7="http://schemas.microsoft.com/office/drawing/2016/5/13/chartex" xmlns:cx8="http://schemas.microsoft.com/office/drawing/2016/5/14/chartex" xmlns:mc="http://schemas.openxmlformats.org/markup-compatibility/2006" xmlns:aink="http://schemas.microsoft.com/office/drawing/2016/ink" xmlns:am3d="http://schemas.microsoft.com/office/drawing/2017/model3d" xmlns:o="urn:schemas-microsoft-com:office:office" xmlns:oel="http://schemas.microsoft.com/office/2019/extlst" xmlns:r="http://schemas.openxmlformats.org/officeDocument/2006/relationships" xmlns:m="http://schemas.openxmlformats.org/officeDocument/2006/math" xmlns:v="urn:schemas-microsoft-com:vml" xmlns:wp14="http://schemas.microsoft.com/office/word/2010/wordprocessingDrawing" xmlns:wp="http://schemas.openxmlformats.org/drawingml/2006/wordprocessingDrawing" xmlns:w10="urn:schemas-microsoft-com:office:word" xmlns:w="http://schemas.openxmlformats.org/wordprocessingml/2006/main" xmlns:w14="http://schemas.microsoft.com/office/word/2010/wordml" xmlns:w15="http://schemas.microsoft.com/office/word/2012/wordml" xmlns:w16cex="http://schemas.microsoft.com/office/word/2018/wordml/cex" xmlns:w16cid="http://schemas.microsoft.com/office/word/2016/wordml/cid" xmlns:w16="http://schemas.microsoft.com/office/word/2018/wordml" xmlns:w16sdtdh="http://schemas.microsoft.com/office/word/2020/wordml/sdtdatahash" xmlns:w16se="http://schemas.microsoft.com/office/word/2015/wordml/symex" xmlns:wpg="http://schemas.microsoft.com/office/word/2010/wordprocessingGroup" xmlns:wpi="http://schemas.microsoft.com/office/word/2010/wordprocessingInk" xmlns:wne="http://schemas.microsoft.com/office/word/2006/wordml" xmlns:wps="http://schemas.microsoft.com/office/word/2010/wordprocessingShape" mc:Ignorable="w14 w15 w16se w16cid w16 w16cex w16sdtdh wp14">
+<w:document xmlns:wpc="http://schemas.microsoft.com/office/word/2010/wordprocessingCanvas" xmlns:cx="http://schemas.microsoft.com/office/drawing/2014/chartex" xmlns:cx1="http://schemas.microsoft.com/office/drawing/2015/9/8/chartex" xmlns:cx2="http://schemas.microsoft.com/office/drawing/2015/10/21/chartex" xmlns:cx3="http://schemas.microsoft.com/office/drawing/2016/5/9/chartex" xmlns:cx4="http://schemas.microsoft.com/office/drawing/2016/5/10/chartex" xmlns:cx5="http://schemas.microsoft.com/office/drawing/2016/5/11/chartex" xmlns:cx6="http://schemas.microsoft.com/office/drawing/2016/5/12/chartex" xmlns:cx7="http://schemas.microsoft.com/office/drawing/2016/5/13/chartex" xmlns:cx8="http://schemas.microsoft.com/office/drawing/2016/5/14/chartex" xmlns:mc="http://schemas.openxmlformats.org/markup-compatibility/2006" xmlns:aink="http://schemas.microsoft.com/office/drawing/2016/ink" xmlns:am3d="http://schemas.microsoft.com/office/drawing/2017/model3d" xmlns:o="urn:schemas-microsoft-com:office:office" xmlns:oel="http://schemas.microsoft.com/office/2019/extlst" xmlns:r="http://schemas.openxmlformats.org/officeDocument/2006/relationships" xmlns:m="http://schemas.openxmlformats.org/officeDocument/2006/math" xmlns:v="urn:schemas-microsoft-com:vml" xmlns:wp14="http://schemas.microsoft.com/office/word/2010/wordprocessingDrawing" xmlns:wp="http://schemas.openxmlformats.org/drawingml/2006/wordprocessingDrawing" xmlns:w10="urn:schemas-microsoft-com:office:word" xmlns:w="http://schemas.openxmlformats.org/wordprocessingml/2006/main" xmlns:w14="http://schemas.microsoft.com/office/word/2010/wordml" xmlns:w15="http://schemas.microsoft.com/office/word/2012/wordml" xmlns:w16cex="http://schemas.microsoft.com/office/word/2018/wordml/cex" xmlns:w16cid="http://schemas.microsoft.com/office/word/2016/wordml/cid" xmlns:w16="http://schemas.microsoft.com/office/word/2018/wordml" xmlns:w16du="http://schemas.microsoft.com/office/word/2023/wordml/word16du" xmlns:w16sdtdh="http://schemas.microsoft.com/office/word/2020/wordml/sdtdatahash" xmlns:w16sdtfl="http://schemas.microsoft.com/office/word/2024/wordml/sdtformatlock" xmlns:w16se="http://schemas.microsoft.com/office/word/2015/wordml/symex" xmlns:wpg="http://schemas.microsoft.com/office/word/2010/wordprocessingGroup" xmlns:wpi="http://schemas.microsoft.com/office/word/2010/wordprocessingInk" xmlns:wne="http://schemas.microsoft.com/office/word/2006/wordml" xmlns:wps="http://schemas.microsoft.com/office/word/2010/wordprocessingShape" mc:Ignorable="w14 w15 w16se w16cid w16 w16cex w16sdtdh w16sdtfl w16du wp14">
   <w:body>
     <w:p>
       <w:pPr>
@@ -44,8 +44,19 @@
           <w:sz w:val="24"/>
           <w:szCs w:val="24"/>
         </w:rPr>
-        <w:t>Card Shuffling in Texas Hold’em</w:t>
-      </w:r>
+        <w:t xml:space="preserve">Card Shuffling in Texas </w:t>
+      </w:r>
+      <w:proofErr w:type="spellStart"/>
+      <w:r>
+        <w:rPr>
+          <w:b/>
+          <w:bCs/>
+          <w:sz w:val="24"/>
+          <w:szCs w:val="24"/>
+        </w:rPr>
+        <w:t>Hold’em</w:t>
+      </w:r>
+      <w:proofErr w:type="spellEnd"/>
     </w:p>
     <w:p>
       <w:pPr>
@@ -128,14 +139,46 @@
           <w:sz w:val="24"/>
           <w:szCs w:val="24"/>
         </w:rPr>
-        <w:t xml:space="preserve">use this model to simulate the card shuffling procedure used in casino poker rooms, and explore the resulting impact on where the cards are dealt in the context of Texas Hold’em poker. We find that while the addition of the wash shuffle does produce probabilities in line with what would be expected from a perfect shuffle in terms of where individual cards will end after the shuffling is performed, it still shows deficiencies in terms of breaking up clumps of cards that have started next to each other, which has significant implications </w:t>
-      </w:r>
-      <w:r>
-        <w:rPr>
-          <w:sz w:val="24"/>
-          <w:szCs w:val="24"/>
-        </w:rPr>
-        <w:t>in games like Texas Hold’em in which several cards are dealt face up.</w:t>
+        <w:t xml:space="preserve">use this model to simulate the card shuffling procedure used in casino poker rooms, and explore the resulting impact on where the cards are dealt in the context of Texas </w:t>
+      </w:r>
+      <w:proofErr w:type="spellStart"/>
+      <w:r>
+        <w:rPr>
+          <w:sz w:val="24"/>
+          <w:szCs w:val="24"/>
+        </w:rPr>
+        <w:t>Hold’em</w:t>
+      </w:r>
+      <w:proofErr w:type="spellEnd"/>
+      <w:r>
+        <w:rPr>
+          <w:sz w:val="24"/>
+          <w:szCs w:val="24"/>
+        </w:rPr>
+        <w:t xml:space="preserve"> poker. We find that while the addition of the wash shuffle does produce probabilities in line with what would be expected from a perfect shuffle in terms of where individual cards will end after the shuffling is performed, it still shows deficiencies in terms of breaking up clumps of cards that have started next to each other, which has significant implications </w:t>
+      </w:r>
+      <w:r>
+        <w:rPr>
+          <w:sz w:val="24"/>
+          <w:szCs w:val="24"/>
+        </w:rPr>
+        <w:t xml:space="preserve">in games like Texas </w:t>
+      </w:r>
+      <w:proofErr w:type="spellStart"/>
+      <w:r>
+        <w:rPr>
+          <w:sz w:val="24"/>
+          <w:szCs w:val="24"/>
+        </w:rPr>
+        <w:t>Hold’em</w:t>
+      </w:r>
+      <w:proofErr w:type="spellEnd"/>
+      <w:r>
+        <w:rPr>
+          <w:sz w:val="24"/>
+          <w:szCs w:val="24"/>
+        </w:rPr>
+        <w:t xml:space="preserve"> in which several cards are dealt face up.</w:t>
       </w:r>
       <w:r>
         <w:rPr>
@@ -215,7 +258,23 @@
           <w:szCs w:val="24"/>
         </w:rPr>
         <w:tab/>
-        <w:t>No Limit Texas Hold’em (NLHE)</w:t>
+        <w:t xml:space="preserve">No Limit Texas </w:t>
+      </w:r>
+      <w:proofErr w:type="spellStart"/>
+      <w:r>
+        <w:rPr>
+          <w:sz w:val="24"/>
+          <w:szCs w:val="24"/>
+        </w:rPr>
+        <w:t>Hold’em</w:t>
+      </w:r>
+      <w:proofErr w:type="spellEnd"/>
+      <w:r>
+        <w:rPr>
+          <w:sz w:val="24"/>
+          <w:szCs w:val="24"/>
+        </w:rPr>
+        <w:t xml:space="preserve"> (NLHE)</w:t>
       </w:r>
       <w:r>
         <w:rPr>
@@ -629,7 +688,23 @@
           <w:sz w:val="24"/>
           <w:szCs w:val="24"/>
         </w:rPr>
-        <w:t xml:space="preserve">by Texas Hold’em players </w:t>
+        <w:t xml:space="preserve">by Texas </w:t>
+      </w:r>
+      <w:proofErr w:type="spellStart"/>
+      <w:r>
+        <w:rPr>
+          <w:sz w:val="24"/>
+          <w:szCs w:val="24"/>
+        </w:rPr>
+        <w:t>Hold’em</w:t>
+      </w:r>
+      <w:proofErr w:type="spellEnd"/>
+      <w:r>
+        <w:rPr>
+          <w:sz w:val="24"/>
+          <w:szCs w:val="24"/>
+        </w:rPr>
+        <w:t xml:space="preserve"> players </w:t>
       </w:r>
       <w:r>
         <w:rPr>
@@ -728,7 +803,23 @@
           <w:sz w:val="24"/>
           <w:szCs w:val="24"/>
         </w:rPr>
-        <w:t xml:space="preserve">the resulting impact on the distribution of cards as they are dealt for Texas Hold’em. We find that </w:t>
+        <w:t xml:space="preserve">the resulting impact on the distribution of cards as they are dealt for Texas </w:t>
+      </w:r>
+      <w:proofErr w:type="spellStart"/>
+      <w:r>
+        <w:rPr>
+          <w:sz w:val="24"/>
+          <w:szCs w:val="24"/>
+        </w:rPr>
+        <w:t>Hold’em</w:t>
+      </w:r>
+      <w:proofErr w:type="spellEnd"/>
+      <w:r>
+        <w:rPr>
+          <w:sz w:val="24"/>
+          <w:szCs w:val="24"/>
+        </w:rPr>
+        <w:t xml:space="preserve">. We find that </w:t>
       </w:r>
       <w:r>
         <w:rPr>
@@ -860,7 +951,23 @@
           <w:sz w:val="24"/>
           <w:szCs w:val="24"/>
         </w:rPr>
-        <w:t xml:space="preserve"> deck orderings that accurately reflect what occurs when riffle shuffling is performed by a human (Diaconis, 1988).</w:t>
+        <w:t xml:space="preserve"> deck orderings that accurately reflect what occurs when riffle shuffling is performed by a human (</w:t>
+      </w:r>
+      <w:proofErr w:type="spellStart"/>
+      <w:r>
+        <w:rPr>
+          <w:sz w:val="24"/>
+          <w:szCs w:val="24"/>
+        </w:rPr>
+        <w:t>Diaconis</w:t>
+      </w:r>
+      <w:proofErr w:type="spellEnd"/>
+      <w:r>
+        <w:rPr>
+          <w:sz w:val="24"/>
+          <w:szCs w:val="24"/>
+        </w:rPr>
+        <w:t>, 1988).</w:t>
       </w:r>
       <w:r>
         <w:rPr>
@@ -1112,7 +1219,23 @@
           <w:szCs w:val="24"/>
         </w:rPr>
         <w:lastRenderedPageBreak/>
-        <w:t xml:space="preserve">Utilizing the GSR model, Aldous and Diaconis (1986) </w:t>
+        <w:t xml:space="preserve">Utilizing the GSR model, Aldous and </w:t>
+      </w:r>
+      <w:proofErr w:type="spellStart"/>
+      <w:r>
+        <w:rPr>
+          <w:sz w:val="24"/>
+          <w:szCs w:val="24"/>
+        </w:rPr>
+        <w:t>Diaconis</w:t>
+      </w:r>
+      <w:proofErr w:type="spellEnd"/>
+      <w:r>
+        <w:rPr>
+          <w:sz w:val="24"/>
+          <w:szCs w:val="24"/>
+        </w:rPr>
+        <w:t xml:space="preserve"> (1986) </w:t>
       </w:r>
       <w:r>
         <w:rPr>
@@ -1359,7 +1482,39 @@
           <w:sz w:val="24"/>
           <w:szCs w:val="24"/>
         </w:rPr>
-        <w:t xml:space="preserve"> (PokerGO, 2017; PokerGO, 202</w:t>
+        <w:t xml:space="preserve"> (</w:t>
+      </w:r>
+      <w:proofErr w:type="spellStart"/>
+      <w:r>
+        <w:rPr>
+          <w:sz w:val="24"/>
+          <w:szCs w:val="24"/>
+        </w:rPr>
+        <w:t>PokerGO</w:t>
+      </w:r>
+      <w:proofErr w:type="spellEnd"/>
+      <w:r>
+        <w:rPr>
+          <w:sz w:val="24"/>
+          <w:szCs w:val="24"/>
+        </w:rPr>
+        <w:t xml:space="preserve">, 2017; </w:t>
+      </w:r>
+      <w:proofErr w:type="spellStart"/>
+      <w:r>
+        <w:rPr>
+          <w:sz w:val="24"/>
+          <w:szCs w:val="24"/>
+        </w:rPr>
+        <w:t>PokerGO</w:t>
+      </w:r>
+      <w:proofErr w:type="spellEnd"/>
+      <w:r>
+        <w:rPr>
+          <w:sz w:val="24"/>
+          <w:szCs w:val="24"/>
+        </w:rPr>
+        <w:t>, 202</w:t>
       </w:r>
       <w:r>
         <w:rPr>
@@ -1401,7 +1556,23 @@
           <w:sz w:val="24"/>
           <w:szCs w:val="24"/>
         </w:rPr>
-        <w:t xml:space="preserve">leaves a deck in configurations that are exploitable by Texas Hold’em players. </w:t>
+        <w:t xml:space="preserve">leaves a deck in configurations that are exploitable by Texas </w:t>
+      </w:r>
+      <w:proofErr w:type="spellStart"/>
+      <w:r>
+        <w:rPr>
+          <w:sz w:val="24"/>
+          <w:szCs w:val="24"/>
+        </w:rPr>
+        <w:t>Hold’em</w:t>
+      </w:r>
+      <w:proofErr w:type="spellEnd"/>
+      <w:r>
+        <w:rPr>
+          <w:sz w:val="24"/>
+          <w:szCs w:val="24"/>
+        </w:rPr>
+        <w:t xml:space="preserve"> players. </w:t>
       </w:r>
     </w:p>
     <w:p>
@@ -1559,14 +1730,82 @@
           <w:sz w:val="24"/>
           <w:szCs w:val="24"/>
         </w:rPr>
-        <w:t xml:space="preserve">. The only attempt to probabilistically model the wash shuffle that we have been able to find is in an unpublished manuscript </w:t>
-      </w:r>
-      <w:r>
-        <w:rPr>
-          <w:sz w:val="24"/>
-          <w:szCs w:val="24"/>
-        </w:rPr>
-        <w:t>(White, 2019). In this manuscript, three probabilistic models are proposed, in order of increasing complexity:</w:t>
+        <w:t xml:space="preserve">. The only attempt to probabilistically model the wash shuffle that we have been able to find is in an </w:t>
+      </w:r>
+      <w:del w:id="0" w:author="Peter Chi" w:date="2025-04-18T13:36:00Z" w16du:dateUtc="2025-04-18T20:36:00Z">
+        <w:r>
+          <w:rPr>
+            <w:sz w:val="24"/>
+            <w:szCs w:val="24"/>
+          </w:rPr>
+          <w:delText xml:space="preserve">unpublished </w:delText>
+        </w:r>
+      </w:del>
+      <w:ins w:id="1" w:author="Peter Chi" w:date="2025-04-18T13:38:00Z" w16du:dateUtc="2025-04-18T20:38:00Z">
+        <w:r>
+          <w:rPr>
+            <w:sz w:val="24"/>
+            <w:szCs w:val="24"/>
+          </w:rPr>
+          <w:t xml:space="preserve">unrefereed </w:t>
+        </w:r>
+      </w:ins>
+      <w:proofErr w:type="spellStart"/>
+      <w:ins w:id="2" w:author="Peter Chi" w:date="2025-04-18T13:36:00Z" w16du:dateUtc="2025-04-18T20:36:00Z">
+        <w:r>
+          <w:rPr>
+            <w:sz w:val="24"/>
+            <w:szCs w:val="24"/>
+          </w:rPr>
+          <w:t>arXiv</w:t>
+        </w:r>
+        <w:proofErr w:type="spellEnd"/>
+        <w:r>
+          <w:rPr>
+            <w:sz w:val="24"/>
+            <w:szCs w:val="24"/>
+          </w:rPr>
+          <w:t xml:space="preserve"> </w:t>
+        </w:r>
+      </w:ins>
+      <w:r>
+        <w:rPr>
+          <w:sz w:val="24"/>
+          <w:szCs w:val="24"/>
+        </w:rPr>
+        <w:t xml:space="preserve">manuscript </w:t>
+      </w:r>
+      <w:r>
+        <w:rPr>
+          <w:sz w:val="24"/>
+          <w:szCs w:val="24"/>
+        </w:rPr>
+        <w:t xml:space="preserve">(White, 2019). </w:t>
+      </w:r>
+      <w:del w:id="3" w:author="Peter Chi" w:date="2025-04-18T13:32:00Z" w16du:dateUtc="2025-04-18T20:32:00Z">
+        <w:r>
+          <w:rPr>
+            <w:sz w:val="24"/>
+            <w:szCs w:val="24"/>
+          </w:rPr>
+          <w:delText>In this manuscript, three probabilistic models are proposed, in order of increasing complexity</w:delText>
+        </w:r>
+      </w:del>
+      <w:ins w:id="4" w:author="Peter Chi" w:date="2025-04-18T13:32:00Z" w16du:dateUtc="2025-04-18T20:32:00Z">
+        <w:r>
+          <w:rPr>
+            <w:sz w:val="24"/>
+            <w:szCs w:val="24"/>
+          </w:rPr>
+          <w:t>Here, we consider two probabilistic models of the wash shuffle</w:t>
+        </w:r>
+      </w:ins>
+      <w:r>
+        <w:rPr>
+          <w:sz w:val="24"/>
+          <w:szCs w:val="24"/>
+        </w:rPr>
+        <w:t>:</w:t>
       </w:r>
     </w:p>
     <w:p>
@@ -1579,6 +1818,9 @@
         <w:rPr>
           <w:sz w:val="24"/>
           <w:szCs w:val="24"/>
+          <w:rPrChange w:id="5" w:author="Peter Chi" w:date="2025-04-15T14:52:00Z" w16du:dateUtc="2025-04-15T21:52:00Z">
+            <w:rPr/>
+          </w:rPrChange>
         </w:rPr>
       </w:pPr>
       <w:r>
@@ -1600,7 +1842,39 @@
           <w:sz w:val="24"/>
           <w:szCs w:val="24"/>
         </w:rPr>
-        <w:t xml:space="preserve">ards begin by occupying spaces 1 through </w:t>
+        <w:t xml:space="preserve">ards begin by occupying </w:t>
+      </w:r>
+      <w:del w:id="6" w:author="Peter Chi" w:date="2025-04-15T14:52:00Z" w16du:dateUtc="2025-04-15T21:52:00Z">
+        <w:r>
+          <w:rPr>
+            <w:sz w:val="24"/>
+            <w:szCs w:val="24"/>
+          </w:rPr>
+          <w:delText xml:space="preserve">spaces </w:delText>
+        </w:r>
+      </w:del>
+      <w:ins w:id="7" w:author="Peter Chi" w:date="2025-04-15T14:52:00Z" w16du:dateUtc="2025-04-15T21:52:00Z">
+        <w:r>
+          <w:rPr>
+            <w:sz w:val="24"/>
+            <w:szCs w:val="24"/>
+          </w:rPr>
+          <w:t>positions</w:t>
+        </w:r>
+        <w:r>
+          <w:rPr>
+            <w:sz w:val="24"/>
+            <w:szCs w:val="24"/>
+          </w:rPr>
+          <w:t xml:space="preserve"> </w:t>
+        </w:r>
+      </w:ins>
+      <w:r>
+        <w:rPr>
+          <w:sz w:val="24"/>
+          <w:szCs w:val="24"/>
+        </w:rPr>
+        <w:t xml:space="preserve">1 through </w:t>
       </w:r>
       <w:r>
         <w:rPr>
@@ -1639,12 +1913,167 @@
           <w:sz w:val="24"/>
           <w:szCs w:val="24"/>
         </w:rPr>
-        <w:t xml:space="preserve">At each step, a random card is chosen, and either moves one step to the left, one step to the right, or stays in place, with probabilities of ¼, ¼ and ½ respectively. If a card moves to an occupied position, it is inserted into the pile of cards currently there at a random position. </w:t>
-      </w:r>
-      <w:r>
-        <w:rPr>
-          <w:sz w:val="24"/>
-          <w:szCs w:val="24"/>
+        <w:t xml:space="preserve">At each step, a random card is chosen, and either moves one step to the left, one step to the right, or stays in place, with probabilities of </w:t>
+      </w:r>
+      <w:del w:id="8" w:author="Peter Chi" w:date="2025-04-18T15:10:00Z" w16du:dateUtc="2025-04-18T22:10:00Z">
+        <w:r>
+          <w:rPr>
+            <w:sz w:val="24"/>
+            <w:szCs w:val="24"/>
+          </w:rPr>
+          <w:delText>¼, ¼ and ½</w:delText>
+        </w:r>
+      </w:del>
+      <w:ins w:id="9" w:author="Peter Chi" w:date="2025-04-18T15:10:00Z" w16du:dateUtc="2025-04-18T22:10:00Z">
+        <w:r>
+          <w:rPr>
+            <w:sz w:val="24"/>
+            <w:szCs w:val="24"/>
+          </w:rPr>
+          <w:t>0.25, 0.25 and 0.50</w:t>
+        </w:r>
+      </w:ins>
+      <w:r>
+        <w:rPr>
+          <w:sz w:val="24"/>
+          <w:szCs w:val="24"/>
+        </w:rPr>
+        <w:t xml:space="preserve"> respectively. If a card moves to an occupied position, it is inserted into the pile of cards currently there at a random position. </w:t>
+      </w:r>
+      <w:ins w:id="10" w:author="Peter Chi" w:date="2025-04-15T14:48:00Z" w16du:dateUtc="2025-04-15T21:48:00Z">
+        <w:r>
+          <w:rPr>
+            <w:sz w:val="24"/>
+            <w:szCs w:val="24"/>
+            <w:rPrChange w:id="11" w:author="Peter Chi" w:date="2025-04-15T14:52:00Z" w16du:dateUtc="2025-04-15T21:52:00Z">
+              <w:rPr/>
+            </w:rPrChange>
+          </w:rPr>
+          <w:t>For example</w:t>
+        </w:r>
+      </w:ins>
+      <w:ins w:id="12" w:author="Peter Chi" w:date="2025-04-15T14:49:00Z" w16du:dateUtc="2025-04-15T21:49:00Z">
+        <w:r>
+          <w:rPr>
+            <w:sz w:val="24"/>
+            <w:szCs w:val="24"/>
+            <w:rPrChange w:id="13" w:author="Peter Chi" w:date="2025-04-15T14:52:00Z" w16du:dateUtc="2025-04-15T21:52:00Z">
+              <w:rPr/>
+            </w:rPrChange>
+          </w:rPr>
+          <w:t>, suppose</w:t>
+        </w:r>
+      </w:ins>
+      <w:ins w:id="14" w:author="Peter Chi" w:date="2025-04-15T14:50:00Z" w16du:dateUtc="2025-04-15T21:50:00Z">
+        <w:r>
+          <w:rPr>
+            <w:sz w:val="24"/>
+            <w:szCs w:val="24"/>
+            <w:rPrChange w:id="15" w:author="Peter Chi" w:date="2025-04-15T14:52:00Z" w16du:dateUtc="2025-04-15T21:52:00Z">
+              <w:rPr/>
+            </w:rPrChange>
+          </w:rPr>
+          <w:t xml:space="preserve"> that</w:t>
+        </w:r>
+      </w:ins>
+      <w:ins w:id="16" w:author="Peter Chi" w:date="2025-04-15T14:49:00Z" w16du:dateUtc="2025-04-15T21:49:00Z">
+        <w:r>
+          <w:rPr>
+            <w:sz w:val="24"/>
+            <w:szCs w:val="24"/>
+            <w:rPrChange w:id="17" w:author="Peter Chi" w:date="2025-04-15T14:52:00Z" w16du:dateUtc="2025-04-15T21:52:00Z">
+              <w:rPr/>
+            </w:rPrChange>
+          </w:rPr>
+          <w:t xml:space="preserve"> to start this process,</w:t>
+        </w:r>
+        <w:r>
+          <w:rPr>
+            <w:sz w:val="24"/>
+            <w:szCs w:val="24"/>
+            <w:rPrChange w:id="18" w:author="Peter Chi" w:date="2025-04-15T14:52:00Z" w16du:dateUtc="2025-04-15T21:52:00Z">
+              <w:rPr/>
+            </w:rPrChange>
+          </w:rPr>
+          <w:t xml:space="preserve"> the card in position 10 moves one space to the right. </w:t>
+        </w:r>
+        <w:r>
+          <w:rPr>
+            <w:sz w:val="24"/>
+            <w:szCs w:val="24"/>
+            <w:rPrChange w:id="19" w:author="Peter Chi" w:date="2025-04-15T14:52:00Z" w16du:dateUtc="2025-04-15T21:52:00Z">
+              <w:rPr/>
+            </w:rPrChange>
+          </w:rPr>
+          <w:t>The moving card would then join the card already at position 11, and would be placed either above or below that card at random.</w:t>
+        </w:r>
+      </w:ins>
+      <w:ins w:id="20" w:author="Peter Chi" w:date="2025-04-15T14:50:00Z" w16du:dateUtc="2025-04-15T21:50:00Z">
+        <w:r>
+          <w:rPr>
+            <w:sz w:val="24"/>
+            <w:szCs w:val="24"/>
+            <w:rPrChange w:id="21" w:author="Peter Chi" w:date="2025-04-15T14:52:00Z" w16du:dateUtc="2025-04-15T21:52:00Z">
+              <w:rPr/>
+            </w:rPrChange>
+          </w:rPr>
+          <w:t xml:space="preserve"> In the next step, another card is chosen at random. If</w:t>
+        </w:r>
+      </w:ins>
+      <w:ins w:id="22" w:author="Peter Chi" w:date="2025-04-15T14:51:00Z" w16du:dateUtc="2025-04-15T21:51:00Z">
+        <w:r>
+          <w:rPr>
+            <w:sz w:val="24"/>
+            <w:szCs w:val="24"/>
+            <w:rPrChange w:id="23" w:author="Peter Chi" w:date="2025-04-15T14:52:00Z" w16du:dateUtc="2025-04-15T21:52:00Z">
+              <w:rPr/>
+            </w:rPrChange>
+          </w:rPr>
+          <w:t xml:space="preserve">, for example, the card at position 12 was chosen and then moves one step to the left, it would then be placed in a random spot amongst the two cards currently at position 11. On the other hand, suppose the card at position 9 was chosen and then moves one step </w:t>
+        </w:r>
+        <w:r>
+          <w:rPr>
+            <w:sz w:val="24"/>
+            <w:szCs w:val="24"/>
+            <w:rPrChange w:id="24" w:author="Peter Chi" w:date="2025-04-15T14:52:00Z" w16du:dateUtc="2025-04-15T21:52:00Z">
+              <w:rPr/>
+            </w:rPrChange>
+          </w:rPr>
+          <w:lastRenderedPageBreak/>
+          <w:t xml:space="preserve">to the right. It would then be placed in the empty </w:t>
+        </w:r>
+      </w:ins>
+      <w:ins w:id="25" w:author="Peter Chi" w:date="2025-04-15T14:52:00Z" w16du:dateUtc="2025-04-15T21:52:00Z">
+        <w:r>
+          <w:rPr>
+            <w:sz w:val="24"/>
+            <w:szCs w:val="24"/>
+            <w:rPrChange w:id="26" w:author="Peter Chi" w:date="2025-04-15T14:52:00Z" w16du:dateUtc="2025-04-15T21:52:00Z">
+              <w:rPr/>
+            </w:rPrChange>
+          </w:rPr>
+          <w:t>space at position 10.</w:t>
+        </w:r>
+      </w:ins>
+      <w:ins w:id="27" w:author="Peter Chi" w:date="2025-04-15T14:49:00Z" w16du:dateUtc="2025-04-15T21:49:00Z">
+        <w:r>
+          <w:rPr>
+            <w:sz w:val="24"/>
+            <w:szCs w:val="24"/>
+            <w:rPrChange w:id="28" w:author="Peter Chi" w:date="2025-04-15T14:52:00Z" w16du:dateUtc="2025-04-15T21:52:00Z">
+              <w:rPr/>
+            </w:rPrChange>
+          </w:rPr>
+          <w:t xml:space="preserve"> </w:t>
+        </w:r>
+      </w:ins>
+      <w:r>
+        <w:rPr>
+          <w:sz w:val="24"/>
+          <w:szCs w:val="24"/>
+          <w:rPrChange w:id="29" w:author="Peter Chi" w:date="2025-04-15T14:52:00Z" w16du:dateUtc="2025-04-15T21:52:00Z">
+            <w:rPr/>
+          </w:rPrChange>
         </w:rPr>
         <w:t>This is repeated</w:t>
       </w:r>
@@ -1652,6 +2081,9 @@
         <w:rPr>
           <w:sz w:val="24"/>
           <w:szCs w:val="24"/>
+          <w:rPrChange w:id="30" w:author="Peter Chi" w:date="2025-04-15T14:52:00Z" w16du:dateUtc="2025-04-15T21:52:00Z">
+            <w:rPr/>
+          </w:rPrChange>
         </w:rPr>
         <w:t xml:space="preserve"> for some specified number of steps, </w:t>
       </w:r>
@@ -1659,6 +2091,9 @@
         <w:rPr>
           <w:sz w:val="24"/>
           <w:szCs w:val="24"/>
+          <w:rPrChange w:id="31" w:author="Peter Chi" w:date="2025-04-15T14:52:00Z" w16du:dateUtc="2025-04-15T21:52:00Z">
+            <w:rPr/>
+          </w:rPrChange>
         </w:rPr>
         <w:t xml:space="preserve">and </w:t>
       </w:r>
@@ -1666,6 +2101,9 @@
         <w:rPr>
           <w:sz w:val="24"/>
           <w:szCs w:val="24"/>
+          <w:rPrChange w:id="32" w:author="Peter Chi" w:date="2025-04-15T14:52:00Z" w16du:dateUtc="2025-04-15T21:52:00Z">
+            <w:rPr/>
+          </w:rPrChange>
         </w:rPr>
         <w:t>then all piles</w:t>
       </w:r>
@@ -1673,6 +2111,9 @@
         <w:rPr>
           <w:sz w:val="24"/>
           <w:szCs w:val="24"/>
+          <w:rPrChange w:id="33" w:author="Peter Chi" w:date="2025-04-15T14:52:00Z" w16du:dateUtc="2025-04-15T21:52:00Z">
+            <w:rPr/>
+          </w:rPrChange>
         </w:rPr>
         <w:t xml:space="preserve"> are gathered</w:t>
       </w:r>
@@ -1680,6 +2121,9 @@
         <w:rPr>
           <w:sz w:val="24"/>
           <w:szCs w:val="24"/>
+          <w:rPrChange w:id="34" w:author="Peter Chi" w:date="2025-04-15T14:52:00Z" w16du:dateUtc="2025-04-15T21:52:00Z">
+            <w:rPr/>
+          </w:rPrChange>
         </w:rPr>
         <w:t xml:space="preserve"> together in order.</w:t>
       </w:r>
@@ -1710,7 +2154,39 @@
           <w:sz w:val="24"/>
           <w:szCs w:val="24"/>
         </w:rPr>
-        <w:t xml:space="preserve">Shuffling Process B: Cards again begin by occupying spaces 1 through </w:t>
+        <w:t xml:space="preserve">Shuffling Process B: Cards again begin by occupying </w:t>
+      </w:r>
+      <w:del w:id="35" w:author="Peter Chi" w:date="2025-04-18T14:55:00Z" w16du:dateUtc="2025-04-18T21:55:00Z">
+        <w:r>
+          <w:rPr>
+            <w:sz w:val="24"/>
+            <w:szCs w:val="24"/>
+          </w:rPr>
+          <w:delText xml:space="preserve">spaces </w:delText>
+        </w:r>
+      </w:del>
+      <w:ins w:id="36" w:author="Peter Chi" w:date="2025-04-18T14:55:00Z" w16du:dateUtc="2025-04-18T21:55:00Z">
+        <w:r>
+          <w:rPr>
+            <w:sz w:val="24"/>
+            <w:szCs w:val="24"/>
+          </w:rPr>
+          <w:t>positions</w:t>
+        </w:r>
+        <w:r>
+          <w:rPr>
+            <w:sz w:val="24"/>
+            <w:szCs w:val="24"/>
+          </w:rPr>
+          <w:t xml:space="preserve"> </w:t>
+        </w:r>
+      </w:ins>
+      <w:r>
+        <w:rPr>
+          <w:sz w:val="24"/>
+          <w:szCs w:val="24"/>
+        </w:rPr>
+        <w:t xml:space="preserve">1 through </w:t>
       </w:r>
       <w:r>
         <w:rPr>
@@ -1754,16 +2230,96 @@
           <w:sz w:val="24"/>
           <w:szCs w:val="24"/>
         </w:rPr>
-        <w:t xml:space="preserve">a random number of spaces to the right according to independent geometric random variables, and then every card moves a random number of spaces to the left according to the same distribution. When cards enter an occupied position, they </w:t>
-      </w:r>
-      <w:r>
-        <w:rPr>
-          <w:sz w:val="24"/>
-          <w:szCs w:val="24"/>
-        </w:rPr>
-        <w:lastRenderedPageBreak/>
-        <w:t xml:space="preserve">are merged with the cards already there by a GSR shuffle. </w:t>
-      </w:r>
+        <w:t>a random number of spaces to the right according to independent geometric random variables, and then every card moves a random number of spaces to the left</w:t>
+      </w:r>
+      <w:ins w:id="37" w:author="Peter Chi" w:date="2025-04-18T15:08:00Z" w16du:dateUtc="2025-04-18T22:08:00Z">
+        <w:r>
+          <w:rPr>
+            <w:sz w:val="24"/>
+            <w:szCs w:val="24"/>
+          </w:rPr>
+          <w:t>, again</w:t>
+        </w:r>
+      </w:ins>
+      <w:r>
+        <w:rPr>
+          <w:sz w:val="24"/>
+          <w:szCs w:val="24"/>
+        </w:rPr>
+        <w:t xml:space="preserve"> according to </w:t>
+      </w:r>
+      <w:del w:id="38" w:author="Peter Chi" w:date="2025-04-18T15:08:00Z" w16du:dateUtc="2025-04-18T22:08:00Z">
+        <w:r>
+          <w:rPr>
+            <w:sz w:val="24"/>
+            <w:szCs w:val="24"/>
+          </w:rPr>
+          <w:delText>the same distribution</w:delText>
+        </w:r>
+      </w:del>
+      <w:ins w:id="39" w:author="Peter Chi" w:date="2025-04-18T15:08:00Z" w16du:dateUtc="2025-04-18T22:08:00Z">
+        <w:r>
+          <w:rPr>
+            <w:sz w:val="24"/>
+            <w:szCs w:val="24"/>
+          </w:rPr>
+          <w:t xml:space="preserve">independent geometric random variables. </w:t>
+        </w:r>
+      </w:ins>
+      <w:del w:id="40" w:author="Peter Chi" w:date="2025-04-18T15:02:00Z" w16du:dateUtc="2025-04-18T22:02:00Z">
+        <w:r>
+          <w:rPr>
+            <w:sz w:val="24"/>
+            <w:szCs w:val="24"/>
+          </w:rPr>
+          <w:delText>.</w:delText>
+        </w:r>
+      </w:del>
+      <w:ins w:id="41" w:author="Peter Chi" w:date="2025-04-18T15:25:00Z" w16du:dateUtc="2025-04-18T22:25:00Z">
+        <w:r>
+          <w:rPr>
+            <w:sz w:val="24"/>
+            <w:szCs w:val="24"/>
+          </w:rPr>
+          <w:t>[still working</w:t>
+        </w:r>
+      </w:ins>
+      <w:ins w:id="42" w:author="Peter Chi" w:date="2025-04-18T15:26:00Z" w16du:dateUtc="2025-04-18T22:26:00Z">
+        <w:r>
+          <w:rPr>
+            <w:sz w:val="24"/>
+            <w:szCs w:val="24"/>
+          </w:rPr>
+          <w:t xml:space="preserve"> on this]</w:t>
+        </w:r>
+      </w:ins>
+      <w:del w:id="43" w:author="Peter Chi" w:date="2025-04-18T15:02:00Z" w16du:dateUtc="2025-04-18T22:02:00Z">
+        <w:r>
+          <w:rPr>
+            <w:sz w:val="24"/>
+            <w:szCs w:val="24"/>
+          </w:rPr>
+          <w:delText xml:space="preserve"> </w:delText>
+        </w:r>
+      </w:del>
+      <w:del w:id="44" w:author="Peter Chi" w:date="2025-04-18T15:00:00Z" w16du:dateUtc="2025-04-18T22:00:00Z">
+        <w:r>
+          <w:rPr>
+            <w:sz w:val="24"/>
+            <w:szCs w:val="24"/>
+          </w:rPr>
+          <w:delText>When cards enter an occupied position, they are merged with the cards already there by a GSR shuffle.</w:delText>
+        </w:r>
+      </w:del>
+      <w:del w:id="45" w:author="Peter Chi" w:date="2025-04-18T15:02:00Z" w16du:dateUtc="2025-04-18T22:02:00Z">
+        <w:r>
+          <w:rPr>
+            <w:sz w:val="24"/>
+            <w:szCs w:val="24"/>
+          </w:rPr>
+          <w:delText xml:space="preserve"> </w:delText>
+        </w:r>
+      </w:del>
       <w:r>
         <w:rPr>
           <w:sz w:val="24"/>
@@ -1896,7 +2452,23 @@
           <w:sz w:val="24"/>
           <w:szCs w:val="24"/>
         </w:rPr>
-        <w:t xml:space="preserve"> on the play of Texas Hold’em via Monte Carlo simulation, and thus we are less restricted to simple models</w:t>
+        <w:t xml:space="preserve"> on the play of Texas </w:t>
+      </w:r>
+      <w:proofErr w:type="spellStart"/>
+      <w:r>
+        <w:rPr>
+          <w:sz w:val="24"/>
+          <w:szCs w:val="24"/>
+        </w:rPr>
+        <w:t>Hold’em</w:t>
+      </w:r>
+      <w:proofErr w:type="spellEnd"/>
+      <w:r>
+        <w:rPr>
+          <w:sz w:val="24"/>
+          <w:szCs w:val="24"/>
+        </w:rPr>
+        <w:t xml:space="preserve"> via Monte Carlo simulation, and thus we are less restricted to simple models</w:t>
       </w:r>
       <w:r>
         <w:rPr>
@@ -2040,8 +2612,6 @@
         </w:rPr>
         <w:t xml:space="preserve">he left hand moves the first quarter of cards upward and then the </w:t>
       </w:r>
-      <w:commentRangeStart w:id="0"/>
-      <w:commentRangeStart w:id="1"/>
       <w:r>
         <w:rPr>
           <w:rFonts w:cstheme="minorHAnsi"/>
@@ -2056,33 +2626,7 @@
           <w:sz w:val="24"/>
           <w:szCs w:val="24"/>
         </w:rPr>
-        <w:t xml:space="preserve"> </w:t>
-      </w:r>
-      <w:commentRangeEnd w:id="0"/>
-      <w:r>
-        <w:rPr>
-          <w:rStyle w:val="CommentReference"/>
-          <w:kern w:val="2"/>
-          <w14:ligatures w14:val="standardContextual"/>
-        </w:rPr>
-        <w:commentReference w:id="0"/>
-      </w:r>
-      <w:commentRangeEnd w:id="1"/>
-      <w:r>
-        <w:rPr>
-          <w:rStyle w:val="CommentReference"/>
-          <w:kern w:val="2"/>
-          <w14:ligatures w14:val="standardContextual"/>
-        </w:rPr>
-        <w:commentReference w:id="1"/>
-      </w:r>
-      <w:r>
-        <w:rPr>
-          <w:rFonts w:cstheme="minorHAnsi"/>
-          <w:sz w:val="24"/>
-          <w:szCs w:val="24"/>
-        </w:rPr>
-        <w:t xml:space="preserve">quarter of cards downward, thus completing the left circle. The right hand moves the fourth quarter of cards upward and then the </w:t>
+        <w:t xml:space="preserve"> quarter of cards downward, thus completing the left circle. The right hand moves the fourth quarter of cards upward and then the </w:t>
       </w:r>
       <w:r>
         <w:rPr>
@@ -2264,7 +2808,7 @@
                               </w:rPr>
                               <w:t xml:space="preserve"> </w:t>
                             </w:r>
-                            <w:ins w:id="2" w:author="Michael Alexeev" w:date="2024-02-25T17:03:00Z">
+                            <w:ins w:id="46" w:author="Michael Alexeev" w:date="2024-02-25T17:03:00Z">
                               <w:r>
                                 <w:rPr>
                                   <w:color w:val="auto"/>
@@ -2272,7 +2816,7 @@
                                 <w:t xml:space="preserve">The initial setup </w:t>
                               </w:r>
                             </w:ins>
-                            <w:ins w:id="3" w:author="Michael Alexeev" w:date="2024-02-25T17:04:00Z">
+                            <w:ins w:id="47" w:author="Michael Alexeev" w:date="2024-02-25T17:04:00Z">
                               <w:r>
                                 <w:rPr>
                                   <w:color w:val="auto"/>
@@ -2280,7 +2824,7 @@
                                 <w:t xml:space="preserve">of the wash </w:t>
                               </w:r>
                             </w:ins>
-                            <w:ins w:id="4" w:author="Michael Alexeev" w:date="2024-02-25T17:05:00Z">
+                            <w:ins w:id="48" w:author="Michael Alexeev" w:date="2024-02-25T17:05:00Z">
                               <w:r>
                                 <w:rPr>
                                   <w:color w:val="auto"/>
@@ -2300,7 +2844,7 @@
                                 <w:t xml:space="preserve"> Notation</w:t>
                               </w:r>
                             </w:ins>
-                            <w:ins w:id="5" w:author="Michael Alexeev" w:date="2024-02-25T17:06:00Z">
+                            <w:ins w:id="49" w:author="Michael Alexeev" w:date="2024-02-25T17:06:00Z">
                               <w:r>
                                 <w:rPr>
                                   <w:color w:val="auto"/>
@@ -2320,7 +2864,7 @@
                                 <w:t>Once</w:t>
                               </w:r>
                             </w:ins>
-                            <w:ins w:id="6" w:author="Michael Alexeev" w:date="2024-02-25T17:07:00Z">
+                            <w:ins w:id="50" w:author="Michael Alexeev" w:date="2024-02-25T17:07:00Z">
                               <w:r>
                                 <w:rPr>
                                   <w:color w:val="auto"/>
@@ -2334,7 +2878,7 @@
                                 <w:t xml:space="preserve">. The second graphic shows this depiction but in a matrix structure. </w:t>
                               </w:r>
                             </w:ins>
-                            <w:ins w:id="7" w:author="Michael Alexeev" w:date="2024-02-25T17:08:00Z">
+                            <w:ins w:id="51" w:author="Michael Alexeev" w:date="2024-02-25T17:08:00Z">
                               <w:r>
                                 <w:rPr>
                                   <w:color w:val="auto"/>
@@ -2342,7 +2886,7 @@
                                 <w:t>As shown in the third graphic above, w</w:t>
                               </w:r>
                             </w:ins>
-                            <w:ins w:id="8" w:author="Michael Alexeev" w:date="2024-02-25T17:07:00Z">
+                            <w:ins w:id="52" w:author="Michael Alexeev" w:date="2024-02-25T17:07:00Z">
                               <w:r>
                                 <w:rPr>
                                   <w:color w:val="auto"/>
@@ -2350,7 +2894,7 @@
                                 <w:t>e can tr</w:t>
                               </w:r>
                             </w:ins>
-                            <w:ins w:id="9" w:author="Michael Alexeev" w:date="2024-02-25T17:08:00Z">
+                            <w:ins w:id="53" w:author="Michael Alexeev" w:date="2024-02-25T17:08:00Z">
                               <w:r>
                                 <w:rPr>
                                   <w:color w:val="auto"/>
@@ -2370,7 +2914,7 @@
                                 <w:t xml:space="preserve"> </w:t>
                               </w:r>
                             </w:ins>
-                            <w:ins w:id="10" w:author="Michael Alexeev" w:date="2024-02-25T17:09:00Z">
+                            <w:ins w:id="54" w:author="Michael Alexeev" w:date="2024-02-25T17:09:00Z">
                               <w:r>
                                 <w:rPr>
                                   <w:color w:val="auto"/>
@@ -2462,7 +3006,7 @@
                         </w:rPr>
                         <w:t xml:space="preserve"> </w:t>
                       </w:r>
-                      <w:ins w:id="11" w:author="Michael Alexeev" w:date="2024-02-25T17:03:00Z">
+                      <w:ins w:id="55" w:author="Michael Alexeev" w:date="2024-02-25T17:03:00Z">
                         <w:r>
                           <w:rPr>
                             <w:color w:val="auto"/>
@@ -2470,7 +3014,7 @@
                           <w:t xml:space="preserve">The initial setup </w:t>
                         </w:r>
                       </w:ins>
-                      <w:ins w:id="12" w:author="Michael Alexeev" w:date="2024-02-25T17:04:00Z">
+                      <w:ins w:id="56" w:author="Michael Alexeev" w:date="2024-02-25T17:04:00Z">
                         <w:r>
                           <w:rPr>
                             <w:color w:val="auto"/>
@@ -2478,7 +3022,7 @@
                           <w:t xml:space="preserve">of the wash </w:t>
                         </w:r>
                       </w:ins>
-                      <w:ins w:id="13" w:author="Michael Alexeev" w:date="2024-02-25T17:05:00Z">
+                      <w:ins w:id="57" w:author="Michael Alexeev" w:date="2024-02-25T17:05:00Z">
                         <w:r>
                           <w:rPr>
                             <w:color w:val="auto"/>
@@ -2498,7 +3042,7 @@
                           <w:t xml:space="preserve"> Notation</w:t>
                         </w:r>
                       </w:ins>
-                      <w:ins w:id="14" w:author="Michael Alexeev" w:date="2024-02-25T17:06:00Z">
+                      <w:ins w:id="58" w:author="Michael Alexeev" w:date="2024-02-25T17:06:00Z">
                         <w:r>
                           <w:rPr>
                             <w:color w:val="auto"/>
@@ -2518,7 +3062,7 @@
                           <w:t>Once</w:t>
                         </w:r>
                       </w:ins>
-                      <w:ins w:id="15" w:author="Michael Alexeev" w:date="2024-02-25T17:07:00Z">
+                      <w:ins w:id="59" w:author="Michael Alexeev" w:date="2024-02-25T17:07:00Z">
                         <w:r>
                           <w:rPr>
                             <w:color w:val="auto"/>
@@ -2532,7 +3076,7 @@
                           <w:t xml:space="preserve">. The second graphic shows this depiction but in a matrix structure. </w:t>
                         </w:r>
                       </w:ins>
-                      <w:ins w:id="16" w:author="Michael Alexeev" w:date="2024-02-25T17:08:00Z">
+                      <w:ins w:id="60" w:author="Michael Alexeev" w:date="2024-02-25T17:08:00Z">
                         <w:r>
                           <w:rPr>
                             <w:color w:val="auto"/>
@@ -2540,7 +3084,7 @@
                           <w:t>As shown in the third graphic above, w</w:t>
                         </w:r>
                       </w:ins>
-                      <w:ins w:id="17" w:author="Michael Alexeev" w:date="2024-02-25T17:07:00Z">
+                      <w:ins w:id="61" w:author="Michael Alexeev" w:date="2024-02-25T17:07:00Z">
                         <w:r>
                           <w:rPr>
                             <w:color w:val="auto"/>
@@ -2548,7 +3092,7 @@
                           <w:t>e can tr</w:t>
                         </w:r>
                       </w:ins>
-                      <w:ins w:id="18" w:author="Michael Alexeev" w:date="2024-02-25T17:08:00Z">
+                      <w:ins w:id="62" w:author="Michael Alexeev" w:date="2024-02-25T17:08:00Z">
                         <w:r>
                           <w:rPr>
                             <w:color w:val="auto"/>
@@ -2568,7 +3112,7 @@
                           <w:t xml:space="preserve"> </w:t>
                         </w:r>
                       </w:ins>
-                      <w:ins w:id="19" w:author="Michael Alexeev" w:date="2024-02-25T17:09:00Z">
+                      <w:ins w:id="63" w:author="Michael Alexeev" w:date="2024-02-25T17:09:00Z">
                         <w:r>
                           <w:rPr>
                             <w:color w:val="auto"/>
@@ -5608,10 +6152,7 @@
                                       <w:jc w:val="center"/>
                                     </w:pPr>
                                     <w:r>
-                                      <w:t>1</w:t>
-                                    </w:r>
-                                    <w:r>
-                                      <w:t>A</w:t>
+                                      <w:t>1A</w:t>
                                     </w:r>
                                   </w:p>
                                 </w:txbxContent>
@@ -5646,10 +6187,7 @@
                                       <w:jc w:val="center"/>
                                     </w:pPr>
                                     <w:r>
-                                      <w:t>1</w:t>
-                                    </w:r>
-                                    <w:r>
-                                      <w:t>B</w:t>
+                                      <w:t>1B</w:t>
                                     </w:r>
                                   </w:p>
                                 </w:txbxContent>
@@ -5769,10 +6307,7 @@
                                       <w:jc w:val="center"/>
                                     </w:pPr>
                                     <w:r>
-                                      <w:t>2</w:t>
-                                    </w:r>
-                                    <w:r>
-                                      <w:t>A</w:t>
+                                      <w:t>2A</w:t>
                                     </w:r>
                                   </w:p>
                                 </w:txbxContent>
@@ -5807,10 +6342,7 @@
                                       <w:jc w:val="center"/>
                                     </w:pPr>
                                     <w:r>
-                                      <w:t>2</w:t>
-                                    </w:r>
-                                    <w:r>
-                                      <w:t>B</w:t>
+                                      <w:t>2B</w:t>
                                     </w:r>
                                   </w:p>
                                 </w:txbxContent>
@@ -5950,7 +6482,7 @@
           </mc:Choice>
           <mc:Fallback>
             <w:pict>
-              <v:group w14:anchorId="7BC92212" id="Group 15" o:spid="_x0000_s1027" style="position:absolute;margin-left:0;margin-top:0;width:336.5pt;height:486.5pt;z-index:251658240;mso-position-horizontal:center;mso-position-horizontal-relative:margin" coordsize="42735,61785" o:gfxdata="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">
+              <v:group w14:anchorId="7BC92212" id="Group 15" o:spid="_x0000_s1027" style="position:absolute;margin-left:0;margin-top:0;width:336.5pt;height:486.5pt;z-index:251658240;mso-position-horizontal:center;mso-position-horizontal-relative:margin" coordsize="42735,61785" o:gfxdata="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">
                 <v:group id="Group 2" o:spid="_x0000_s1028" style="position:absolute;width:42735;height:39866" coordorigin="" coordsize="42735,39866" o:gfxdata="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">
                   <v:group id="Group 26" o:spid="_x0000_s1029" style="position:absolute;width:42735;height:18103" coordorigin="" coordsize="45720,19256" o:gfxdata="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">
                     <v:group id="Group 17" o:spid="_x0000_s1030" style="position:absolute;width:45720;height:12319" coordorigin="" coordsize="45720,12318" o:gfxdata="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">
@@ -6421,10 +6953,7 @@
                                 <w:jc w:val="center"/>
                               </w:pPr>
                               <w:r>
-                                <w:t>1</w:t>
-                              </w:r>
-                              <w:r>
-                                <w:t>A</w:t>
+                                <w:t>1A</w:t>
                               </w:r>
                             </w:p>
                           </w:txbxContent>
@@ -6438,10 +6967,7 @@
                                 <w:jc w:val="center"/>
                               </w:pPr>
                               <w:r>
-                                <w:t>1</w:t>
-                              </w:r>
-                              <w:r>
-                                <w:t>B</w:t>
+                                <w:t>1B</w:t>
                               </w:r>
                             </w:p>
                           </w:txbxContent>
@@ -6488,10 +7014,7 @@
                                 <w:jc w:val="center"/>
                               </w:pPr>
                               <w:r>
-                                <w:t>2</w:t>
-                              </w:r>
-                              <w:r>
-                                <w:t>A</w:t>
+                                <w:t>2A</w:t>
                               </w:r>
                             </w:p>
                           </w:txbxContent>
@@ -6505,10 +7028,7 @@
                                 <w:jc w:val="center"/>
                               </w:pPr>
                               <w:r>
-                                <w:t>2</w:t>
-                              </w:r>
-                              <w:r>
-                                <w:t>B</w:t>
+                                <w:t>2B</w:t>
                               </w:r>
                             </w:p>
                           </w:txbxContent>
@@ -6577,7 +7097,7 @@
           <w:szCs w:val="24"/>
         </w:rPr>
       </w:pPr>
-      <w:del w:id="20" w:author="Michael Alexeev" w:date="2024-02-25T17:02:00Z">
+      <w:del w:id="64" w:author="Michael Alexeev" w:date="2024-02-25T17:02:00Z">
         <w:r>
           <w:rPr>
             <w:rFonts w:cstheme="minorHAnsi"/>
@@ -6588,7 +7108,7 @@
           <w:delText>The above diagram</w:delText>
         </w:r>
       </w:del>
-      <w:ins w:id="21" w:author="Michael Alexeev" w:date="2024-02-25T17:02:00Z">
+      <w:ins w:id="65" w:author="Michael Alexeev" w:date="2024-02-25T17:02:00Z">
         <w:r>
           <w:rPr>
             <w:rFonts w:cstheme="minorHAnsi"/>
@@ -6846,6 +7366,7 @@
         </w:rPr>
         <w:t>Truncated Poisson (</w:t>
       </w:r>
+      <w:proofErr w:type="spellStart"/>
       <w:r>
         <w:rPr>
           <w:rFonts w:cstheme="minorHAnsi"/>
@@ -6876,6 +7397,7 @@
         </w:rPr>
         <w:t>son</w:t>
       </w:r>
+      <w:proofErr w:type="spellEnd"/>
       <w:r>
         <w:rPr>
           <w:rFonts w:cstheme="minorHAnsi"/>
@@ -6961,7 +7483,25 @@
           <w:sz w:val="24"/>
           <w:szCs w:val="24"/>
         </w:rPr>
-        <w:t xml:space="preserve"> (tPoisson)</w:t>
+        <w:t xml:space="preserve"> (</w:t>
+      </w:r>
+      <w:proofErr w:type="spellStart"/>
+      <w:r>
+        <w:rPr>
+          <w:rFonts w:cstheme="minorHAnsi"/>
+          <w:sz w:val="24"/>
+          <w:szCs w:val="24"/>
+        </w:rPr>
+        <w:t>tPoisson</w:t>
+      </w:r>
+      <w:proofErr w:type="spellEnd"/>
+      <w:r>
+        <w:rPr>
+          <w:rFonts w:cstheme="minorHAnsi"/>
+          <w:sz w:val="24"/>
+          <w:szCs w:val="24"/>
+        </w:rPr>
+        <w:t>)</w:t>
       </w:r>
       <w:r>
         <w:rPr>
@@ -7632,15 +8172,33 @@
           <w:sz w:val="24"/>
           <w:szCs w:val="24"/>
         </w:rPr>
-        <w:t>is randomly generated according to a tPo</w:t>
-      </w:r>
-      <w:r>
-        <w:rPr>
-          <w:rFonts w:cstheme="minorHAnsi"/>
-          <w:sz w:val="24"/>
-          <w:szCs w:val="24"/>
-        </w:rPr>
-        <w:t>isson distribution</w:t>
+        <w:t xml:space="preserve">is randomly generated according to a </w:t>
+      </w:r>
+      <w:proofErr w:type="spellStart"/>
+      <w:r>
+        <w:rPr>
+          <w:rFonts w:cstheme="minorHAnsi"/>
+          <w:sz w:val="24"/>
+          <w:szCs w:val="24"/>
+        </w:rPr>
+        <w:t>tPo</w:t>
+      </w:r>
+      <w:r>
+        <w:rPr>
+          <w:rFonts w:cstheme="minorHAnsi"/>
+          <w:sz w:val="24"/>
+          <w:szCs w:val="24"/>
+        </w:rPr>
+        <w:t>isson</w:t>
+      </w:r>
+      <w:proofErr w:type="spellEnd"/>
+      <w:r>
+        <w:rPr>
+          <w:rFonts w:cstheme="minorHAnsi"/>
+          <w:sz w:val="24"/>
+          <w:szCs w:val="24"/>
+        </w:rPr>
+        <w:t xml:space="preserve"> distribution</w:t>
       </w:r>
       <w:r>
         <w:rPr>
@@ -7756,6 +8314,7 @@
         </w:rPr>
         <w:t xml:space="preserve"> where </w:t>
       </w:r>
+      <w:proofErr w:type="spellStart"/>
       <w:r>
         <w:rPr>
           <w:rFonts w:cstheme="minorHAnsi"/>
@@ -7766,6 +8325,7 @@
         </w:rPr>
         <w:t>vec_len</w:t>
       </w:r>
+      <w:proofErr w:type="spellEnd"/>
       <w:r>
         <w:rPr>
           <w:rFonts w:cstheme="minorHAnsi"/>
@@ -9180,7 +9740,7 @@
           </mc:Choice>
           <mc:Fallback>
             <w:pict>
-              <v:shape w14:anchorId="15E3A484" id="Text Box 2" o:spid="_x0000_s1143" type="#_x0000_t202" style="position:absolute;margin-left:414.6pt;margin-top:106.3pt;width:465.8pt;height:235pt;z-index:251653120;visibility:visible;mso-wrap-style:square;mso-width-percent:0;mso-height-percent:0;mso-wrap-distance-left:9pt;mso-wrap-distance-top:3.6pt;mso-wrap-distance-right:9pt;mso-wrap-distance-bottom:3.6pt;mso-position-horizontal:right;mso-position-horizontal-relative:margin;mso-position-vertical:absolute;mso-position-vertical-relative:text;mso-width-percent:0;mso-height-percent:0;mso-width-relative:margin;mso-height-relative:margin;v-text-anchor:top" o:gfxdata="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">
+              <v:shape w14:anchorId="15E3A484" id="Text Box 2" o:spid="_x0000_s1143" type="#_x0000_t202" style="position:absolute;margin-left:414.6pt;margin-top:106.3pt;width:465.8pt;height:235pt;z-index:251653120;visibility:visible;mso-wrap-style:square;mso-width-percent:0;mso-height-percent:0;mso-wrap-distance-left:9pt;mso-wrap-distance-top:3.6pt;mso-wrap-distance-right:9pt;mso-wrap-distance-bottom:3.6pt;mso-position-horizontal:right;mso-position-horizontal-relative:margin;mso-position-vertical:absolute;mso-position-vertical-relative:text;mso-width-percent:0;mso-height-percent:0;mso-width-relative:margin;mso-height-relative:margin;v-text-anchor:top" o:gfxdata="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">
                 <v:textbox>
                   <w:txbxContent>
                     <w:p>
@@ -10078,8 +10638,8 @@
                                 <w:szCs w:val="24"/>
                               </w:rPr>
                             </w:pPr>
-                            <w:bookmarkStart w:id="22" w:name="_Hlk140067430"/>
-                            <w:bookmarkStart w:id="23" w:name="_Hlk140067431"/>
+                            <w:bookmarkStart w:id="66" w:name="_Hlk140067430"/>
+                            <w:bookmarkStart w:id="67" w:name="_Hlk140067431"/>
                             <w:r>
                               <w:rPr>
                                 <w:b/>
@@ -10453,8 +11013,8 @@
                               <w:t>deck</w:t>
                             </w:r>
                           </w:p>
-                          <w:bookmarkEnd w:id="22"/>
-                          <w:bookmarkEnd w:id="23"/>
+                          <w:bookmarkEnd w:id="66"/>
+                          <w:bookmarkEnd w:id="67"/>
                           <w:p>
                             <w:pPr>
                               <w:rPr>
@@ -10484,7 +11044,7 @@
           </mc:Choice>
           <mc:Fallback>
             <w:pict>
-              <v:shape w14:anchorId="47690667" id="_x0000_s1144" type="#_x0000_t202" style="position:absolute;margin-left:415.15pt;margin-top:34.45pt;width:466.35pt;height:218.7pt;z-index:251655168;visibility:visible;mso-wrap-style:square;mso-width-percent:0;mso-height-percent:0;mso-wrap-distance-left:9pt;mso-wrap-distance-top:3.6pt;mso-wrap-distance-right:9pt;mso-wrap-distance-bottom:3.6pt;mso-position-horizontal:right;mso-position-horizontal-relative:margin;mso-position-vertical:absolute;mso-position-vertical-relative:text;mso-width-percent:0;mso-height-percent:0;mso-width-relative:margin;mso-height-relative:margin;v-text-anchor:top" o:gfxdata="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">
+              <v:shape w14:anchorId="47690667" id="_x0000_s1144" type="#_x0000_t202" style="position:absolute;margin-left:415.15pt;margin-top:34.45pt;width:466.35pt;height:218.7pt;z-index:251655168;visibility:visible;mso-wrap-style:square;mso-width-percent:0;mso-height-percent:0;mso-wrap-distance-left:9pt;mso-wrap-distance-top:3.6pt;mso-wrap-distance-right:9pt;mso-wrap-distance-bottom:3.6pt;mso-position-horizontal:right;mso-position-horizontal-relative:margin;mso-position-vertical:absolute;mso-position-vertical-relative:text;mso-width-percent:0;mso-height-percent:0;mso-width-relative:margin;mso-height-relative:margin;v-text-anchor:top" o:gfxdata="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">
                 <v:textbox>
                   <w:txbxContent>
                     <w:p>
@@ -10496,8 +11056,8 @@
                           <w:szCs w:val="24"/>
                         </w:rPr>
                       </w:pPr>
-                      <w:bookmarkStart w:id="24" w:name="_Hlk140067430"/>
-                      <w:bookmarkStart w:id="25" w:name="_Hlk140067431"/>
+                      <w:bookmarkStart w:id="68" w:name="_Hlk140067430"/>
+                      <w:bookmarkStart w:id="69" w:name="_Hlk140067431"/>
                       <w:r>
                         <w:rPr>
                           <w:b/>
@@ -10871,8 +11431,8 @@
                         <w:t>deck</w:t>
                       </w:r>
                     </w:p>
-                    <w:bookmarkEnd w:id="24"/>
-                    <w:bookmarkEnd w:id="25"/>
+                    <w:bookmarkEnd w:id="68"/>
+                    <w:bookmarkEnd w:id="69"/>
                     <w:p>
                       <w:pPr>
                         <w:rPr>
@@ -10953,7 +11513,25 @@
           <w:szCs w:val="24"/>
         </w:rPr>
         <w:tab/>
-        <w:t>As in Merz &amp; Chi (2022), we consider a game of Texas Hold’em with six players. Each player is dealt two cards, and then ultimately five cards are dealt face up to comprise the “community cards,” with a face down card</w:t>
+        <w:t xml:space="preserve">As in Merz &amp; Chi (2022), we consider a game of Texas </w:t>
+      </w:r>
+      <w:proofErr w:type="spellStart"/>
+      <w:r>
+        <w:rPr>
+          <w:rFonts w:cstheme="minorHAnsi"/>
+          <w:sz w:val="24"/>
+          <w:szCs w:val="24"/>
+        </w:rPr>
+        <w:t>Hold’em</w:t>
+      </w:r>
+      <w:proofErr w:type="spellEnd"/>
+      <w:r>
+        <w:rPr>
+          <w:rFonts w:cstheme="minorHAnsi"/>
+          <w:sz w:val="24"/>
+          <w:szCs w:val="24"/>
+        </w:rPr>
+        <w:t xml:space="preserve"> with six players. Each player is dealt two cards, and then ultimately five cards are dealt face up to comprise the “community cards,” with a face down card</w:t>
       </w:r>
       <w:r>
         <w:rPr>
@@ -11037,7 +11615,7 @@
                     </pic:cNvPicPr>
                   </pic:nvPicPr>
                   <pic:blipFill>
-                    <a:blip r:embed="rId10">
+                    <a:blip r:embed="rId6">
                       <a:extLst>
                         <a:ext uri="{28A0092B-C50C-407E-A947-70E740481C1C}">
                           <a14:useLocalDpi xmlns:a14="http://schemas.microsoft.com/office/drawing/2010/main" val="0"/>
@@ -11464,7 +12042,7 @@
                     </pic:cNvPicPr>
                   </pic:nvPicPr>
                   <pic:blipFill>
-                    <a:blip r:embed="rId11">
+                    <a:blip r:embed="rId7">
                       <a:extLst>
                         <a:ext uri="{28A0092B-C50C-407E-A947-70E740481C1C}">
                           <a14:useLocalDpi xmlns:a14="http://schemas.microsoft.com/office/drawing/2010/main" val="0"/>
@@ -11527,7 +12105,21 @@
         <w:rPr>
           <w:color w:val="auto"/>
         </w:rPr>
-        <w:t>Each panel represents different key locations that cards could be dealt to in a hand of Texas Hold’em, and the cards shown in each panel are the five cards at the top and the bottom of the deck prior to any shuffling.</w:t>
+        <w:t xml:space="preserve">Each panel represents different key locations that cards could be dealt to in a hand of Texas </w:t>
+      </w:r>
+      <w:proofErr w:type="spellStart"/>
+      <w:r>
+        <w:rPr>
+          <w:color w:val="auto"/>
+        </w:rPr>
+        <w:t>Hold’em</w:t>
+      </w:r>
+      <w:proofErr w:type="spellEnd"/>
+      <w:r>
+        <w:rPr>
+          <w:color w:val="auto"/>
+        </w:rPr>
+        <w:t>, and the cards shown in each panel are the five cards at the top and the bottom of the deck prior to any shuffling.</w:t>
       </w:r>
       <w:r>
         <w:rPr>
@@ -11601,8 +12193,17 @@
           <w:sz w:val="24"/>
           <w:szCs w:val="24"/>
         </w:rPr>
-        <w:t>cards that begin as neighbors, where neighbors are defined as cards that are directly adjacent to each other in the deck. In a game such as Texas Hold’em</w:t>
-      </w:r>
+        <w:t xml:space="preserve">cards that begin as neighbors, where neighbors are defined as cards that are directly adjacent to each other in the deck. In a game such as Texas </w:t>
+      </w:r>
+      <w:proofErr w:type="spellStart"/>
+      <w:r>
+        <w:rPr>
+          <w:sz w:val="24"/>
+          <w:szCs w:val="24"/>
+        </w:rPr>
+        <w:t>Hold’em</w:t>
+      </w:r>
+      <w:proofErr w:type="spellEnd"/>
       <w:r>
         <w:rPr>
           <w:sz w:val="24"/>
@@ -11838,7 +12439,23 @@
           <w:sz w:val="24"/>
           <w:szCs w:val="24"/>
         </w:rPr>
-        <w:t xml:space="preserve"> (Aldous and Diaconis, 1986)</w:t>
+        <w:t xml:space="preserve"> (Aldous and </w:t>
+      </w:r>
+      <w:proofErr w:type="spellStart"/>
+      <w:r>
+        <w:rPr>
+          <w:sz w:val="24"/>
+          <w:szCs w:val="24"/>
+        </w:rPr>
+        <w:t>Diaconis</w:t>
+      </w:r>
+      <w:proofErr w:type="spellEnd"/>
+      <w:r>
+        <w:rPr>
+          <w:sz w:val="24"/>
+          <w:szCs w:val="24"/>
+        </w:rPr>
+        <w:t>, 1986)</w:t>
       </w:r>
       <w:r>
         <w:rPr>
@@ -11859,7 +12476,23 @@
           <w:sz w:val="24"/>
           <w:szCs w:val="24"/>
         </w:rPr>
-        <w:t>Notably, as all simulations were performed with 100,000 iterations, 95% confidence intervals around these barplot values are extremely narrow, on the order of that seen in Figure 4</w:t>
+        <w:t xml:space="preserve">Notably, as all simulations were performed with 100,000 iterations, 95% confidence intervals around these </w:t>
+      </w:r>
+      <w:proofErr w:type="spellStart"/>
+      <w:r>
+        <w:rPr>
+          <w:sz w:val="24"/>
+          <w:szCs w:val="24"/>
+        </w:rPr>
+        <w:t>barplot</w:t>
+      </w:r>
+      <w:proofErr w:type="spellEnd"/>
+      <w:r>
+        <w:rPr>
+          <w:sz w:val="24"/>
+          <w:szCs w:val="24"/>
+        </w:rPr>
+        <w:t xml:space="preserve"> values are extremely narrow, on the order of that seen in Figure 4</w:t>
       </w:r>
       <w:r>
         <w:rPr>
@@ -11983,7 +12616,7 @@
                     </pic:cNvPicPr>
                   </pic:nvPicPr>
                   <pic:blipFill>
-                    <a:blip r:embed="rId12" cstate="print">
+                    <a:blip r:embed="rId8" cstate="print">
                       <a:extLst>
                         <a:ext uri="{28A0092B-C50C-407E-A947-70E740481C1C}">
                           <a14:useLocalDpi xmlns:a14="http://schemas.microsoft.com/office/drawing/2010/main" val="0"/>
@@ -12102,7 +12735,7 @@
                     </pic:cNvPicPr>
                   </pic:nvPicPr>
                   <pic:blipFill>
-                    <a:blip r:embed="rId13" cstate="print">
+                    <a:blip r:embed="rId9" cstate="print">
                       <a:extLst>
                         <a:ext uri="{28A0092B-C50C-407E-A947-70E740481C1C}">
                           <a14:useLocalDpi xmlns:a14="http://schemas.microsoft.com/office/drawing/2010/main" val="0"/>
@@ -12169,7 +12802,7 @@
         </w:rPr>
         <w:t>The same information as in Figure 5 is shown here, but specifically for cards apart values of 1 through 6. Again</w:t>
       </w:r>
-      <w:ins w:id="26" w:author="Michael Alexeev" w:date="2024-02-25T16:34:00Z">
+      <w:ins w:id="70" w:author="Michael Alexeev" w:date="2024-02-25T16:34:00Z">
         <w:r>
           <w:rPr>
             <w:color w:val="auto"/>
@@ -12299,7 +12932,7 @@
         </w:rPr>
         <w:t>We utilize this model to simulate the wash shuffle prior to the CS (i.e. the WCS), and demo</w:t>
       </w:r>
-      <w:ins w:id="27" w:author="Michael Alexeev" w:date="2024-02-25T16:34:00Z">
+      <w:ins w:id="71" w:author="Michael Alexeev" w:date="2024-02-25T16:34:00Z">
         <w:r>
           <w:rPr>
             <w:noProof/>
@@ -12573,7 +13206,21 @@
         <w:rPr>
           <w:rFonts w:asciiTheme="minorHAnsi" w:hAnsiTheme="minorHAnsi"/>
         </w:rPr>
-        <w:t xml:space="preserve">Aldous, D., &amp; Diaconis, P. (1986). Shuffling cards and stopping times. </w:t>
+        <w:t xml:space="preserve">Aldous, D., &amp; </w:t>
+      </w:r>
+      <w:proofErr w:type="spellStart"/>
+      <w:r>
+        <w:rPr>
+          <w:rFonts w:asciiTheme="minorHAnsi" w:hAnsiTheme="minorHAnsi"/>
+        </w:rPr>
+        <w:t>Diaconis</w:t>
+      </w:r>
+      <w:proofErr w:type="spellEnd"/>
+      <w:r>
+        <w:rPr>
+          <w:rFonts w:asciiTheme="minorHAnsi" w:hAnsiTheme="minorHAnsi"/>
+        </w:rPr>
+        <w:t xml:space="preserve">, P. (1986). Shuffling cards and stopping times. </w:t>
       </w:r>
       <w:r>
         <w:rPr>
@@ -12644,7 +13291,7 @@
         </w:rPr>
         <w:t xml:space="preserve"> Retrieved from </w:t>
       </w:r>
-      <w:hyperlink r:id="rId14" w:history="1">
+      <w:hyperlink r:id="rId10" w:history="1">
         <w:r>
           <w:rPr>
             <w:rStyle w:val="Hyperlink"/>
@@ -12662,11 +13309,33 @@
           <w:rFonts w:asciiTheme="minorHAnsi" w:hAnsiTheme="minorHAnsi"/>
         </w:rPr>
       </w:pPr>
+      <w:proofErr w:type="spellStart"/>
       <w:r>
         <w:rPr>
           <w:rFonts w:asciiTheme="minorHAnsi" w:hAnsiTheme="minorHAnsi"/>
         </w:rPr>
-        <w:t xml:space="preserve">Diaconis, P., Fulman, J. &amp; Holmes, S. (2013). Analysis of casino shelf shuffling machines. </w:t>
+        <w:t>Diaconis</w:t>
+      </w:r>
+      <w:proofErr w:type="spellEnd"/>
+      <w:r>
+        <w:rPr>
+          <w:rFonts w:asciiTheme="minorHAnsi" w:hAnsiTheme="minorHAnsi"/>
+        </w:rPr>
+        <w:t xml:space="preserve">, P., </w:t>
+      </w:r>
+      <w:proofErr w:type="spellStart"/>
+      <w:r>
+        <w:rPr>
+          <w:rFonts w:asciiTheme="minorHAnsi" w:hAnsiTheme="minorHAnsi"/>
+        </w:rPr>
+        <w:t>Fulman</w:t>
+      </w:r>
+      <w:proofErr w:type="spellEnd"/>
+      <w:r>
+        <w:rPr>
+          <w:rFonts w:asciiTheme="minorHAnsi" w:hAnsiTheme="minorHAnsi"/>
+        </w:rPr>
+        <w:t xml:space="preserve">, J. &amp; Holmes, S. (2013). Analysis of casino shelf shuffling machines. </w:t>
       </w:r>
       <w:r>
         <w:rPr>
@@ -12709,7 +13378,21 @@
         <w:rPr>
           <w:rFonts w:asciiTheme="minorHAnsi" w:hAnsiTheme="minorHAnsi"/>
         </w:rPr>
-        <w:t>Merz, D. W., &amp; Chi, P. B. (2022). Knowing When to Fold'em: A Monte Carlo Exploration of Card Shuffling and How Poker Players Can Gain an Advantage. UNLV Gaming Research &amp; Review Journal, 26(1), 7.</w:t>
+        <w:t xml:space="preserve">Merz, D. W., &amp; Chi, P. B. (2022). Knowing When to </w:t>
+      </w:r>
+      <w:proofErr w:type="spellStart"/>
+      <w:r>
+        <w:rPr>
+          <w:rFonts w:asciiTheme="minorHAnsi" w:hAnsiTheme="minorHAnsi"/>
+        </w:rPr>
+        <w:t>Fold'em</w:t>
+      </w:r>
+      <w:proofErr w:type="spellEnd"/>
+      <w:r>
+        <w:rPr>
+          <w:rFonts w:asciiTheme="minorHAnsi" w:hAnsiTheme="minorHAnsi"/>
+        </w:rPr>
+        <w:t>: A Monte Carlo Exploration of Card Shuffling and How Poker Players Can Gain an Advantage. UNLV Gaming Research &amp; Review Journal, 26(1), 7.</w:t>
       </w:r>
     </w:p>
     <w:p>
@@ -12721,13 +13404,21 @@
           <w:rFonts w:asciiTheme="minorHAnsi" w:hAnsiTheme="minorHAnsi"/>
         </w:rPr>
       </w:pPr>
+      <w:proofErr w:type="spellStart"/>
       <w:r>
         <w:rPr>
           <w:rFonts w:asciiTheme="minorHAnsi" w:hAnsiTheme="minorHAnsi"/>
         </w:rPr>
-        <w:t xml:space="preserve">PokerGO. (2017). 2017 WSOP Main Event Day 1. Retrieved from </w:t>
-      </w:r>
-      <w:hyperlink r:id="rId15" w:history="1">
+        <w:t>PokerGO</w:t>
+      </w:r>
+      <w:proofErr w:type="spellEnd"/>
+      <w:r>
+        <w:rPr>
+          <w:rFonts w:asciiTheme="minorHAnsi" w:hAnsiTheme="minorHAnsi"/>
+        </w:rPr>
+        <w:t xml:space="preserve">. (2017). 2017 WSOP Main Event Day 1. Retrieved from </w:t>
+      </w:r>
+      <w:hyperlink r:id="rId11" w:history="1">
         <w:r>
           <w:rPr>
             <w:rStyle w:val="Hyperlink"/>
@@ -12747,11 +13438,19 @@
           <w:u w:val="single"/>
         </w:rPr>
       </w:pPr>
+      <w:proofErr w:type="spellStart"/>
       <w:r>
         <w:rPr>
           <w:rFonts w:asciiTheme="minorHAnsi" w:hAnsiTheme="minorHAnsi"/>
         </w:rPr>
-        <w:t xml:space="preserve">PokerGO. (2022). 2022 WSOP Main Event Day 6. Retrieved from </w:t>
+        <w:t>PokerGO</w:t>
+      </w:r>
+      <w:proofErr w:type="spellEnd"/>
+      <w:r>
+        <w:rPr>
+          <w:rFonts w:asciiTheme="minorHAnsi" w:hAnsiTheme="minorHAnsi"/>
+        </w:rPr>
+        <w:t xml:space="preserve">. (2022). 2022 WSOP Main Event Day 6. Retrieved from </w:t>
       </w:r>
       <w:r>
         <w:rPr>
@@ -12785,7 +13484,7 @@
         </w:rPr>
         <w:t xml:space="preserve">. Retrieved from </w:t>
       </w:r>
-      <w:hyperlink r:id="rId16" w:history="1">
+      <w:hyperlink r:id="rId12" w:history="1">
         <w:r>
           <w:rPr>
             <w:rStyle w:val="Hyperlink"/>
@@ -12820,7 +13519,21 @@
         <w:rPr>
           <w:rFonts w:asciiTheme="minorHAnsi" w:hAnsiTheme="minorHAnsi"/>
         </w:rPr>
-        <w:t>White, G. (2019). A variation of strong stationary times for random walks with partial symmetries. arXiv preprint arXiv:1910.02389.</w:t>
+        <w:t xml:space="preserve">White, G. (2019). A variation of strong stationary times for random walks with partial symmetries. </w:t>
+      </w:r>
+      <w:proofErr w:type="spellStart"/>
+      <w:r>
+        <w:rPr>
+          <w:rFonts w:asciiTheme="minorHAnsi" w:hAnsiTheme="minorHAnsi"/>
+        </w:rPr>
+        <w:t>arXiv</w:t>
+      </w:r>
+      <w:proofErr w:type="spellEnd"/>
+      <w:r>
+        <w:rPr>
+          <w:rFonts w:asciiTheme="minorHAnsi" w:hAnsiTheme="minorHAnsi"/>
+        </w:rPr>
+        <w:t xml:space="preserve"> preprint arXiv:1910.02389.</w:t>
       </w:r>
     </w:p>
     <w:p>
@@ -12837,7 +13550,7 @@
         </w:rPr>
         <w:t xml:space="preserve">WSOP. (2013). 2013 World Series of Poker official dealer guide. Retrieved from </w:t>
       </w:r>
-      <w:hyperlink r:id="rId17" w:history="1">
+      <w:hyperlink r:id="rId13" w:history="1">
         <w:r>
           <w:rPr>
             <w:rStyle w:val="Hyperlink"/>
@@ -12876,66 +13589,8 @@
 </w:document>
 </file>
 
-<file path=word/comments.xml><?xml version="1.0" encoding="utf-8"?>
-<w:comments xmlns:wpc="http://schemas.microsoft.com/office/word/2010/wordprocessingCanvas" xmlns:cx="http://schemas.microsoft.com/office/drawing/2014/chartex" xmlns:cx1="http://schemas.microsoft.com/office/drawing/2015/9/8/chartex" xmlns:cx2="http://schemas.microsoft.com/office/drawing/2015/10/21/chartex" xmlns:cx3="http://schemas.microsoft.com/office/drawing/2016/5/9/chartex" xmlns:cx4="http://schemas.microsoft.com/office/drawing/2016/5/10/chartex" xmlns:cx5="http://schemas.microsoft.com/office/drawing/2016/5/11/chartex" xmlns:cx6="http://schemas.microsoft.com/office/drawing/2016/5/12/chartex" xmlns:cx7="http://schemas.microsoft.com/office/drawing/2016/5/13/chartex" xmlns:cx8="http://schemas.microsoft.com/office/drawing/2016/5/14/chartex" xmlns:mc="http://schemas.openxmlformats.org/markup-compatibility/2006" xmlns:aink="http://schemas.microsoft.com/office/drawing/2016/ink" xmlns:am3d="http://schemas.microsoft.com/office/drawing/2017/model3d" xmlns:o="urn:schemas-microsoft-com:office:office" xmlns:oel="http://schemas.microsoft.com/office/2019/extlst" xmlns:r="http://schemas.openxmlformats.org/officeDocument/2006/relationships" xmlns:m="http://schemas.openxmlformats.org/officeDocument/2006/math" xmlns:v="urn:schemas-microsoft-com:vml" xmlns:wp14="http://schemas.microsoft.com/office/word/2010/wordprocessingDrawing" xmlns:wp="http://schemas.openxmlformats.org/drawingml/2006/wordprocessingDrawing" xmlns:w10="urn:schemas-microsoft-com:office:word" xmlns:w="http://schemas.openxmlformats.org/wordprocessingml/2006/main" xmlns:w14="http://schemas.microsoft.com/office/word/2010/wordml" xmlns:w15="http://schemas.microsoft.com/office/word/2012/wordml" xmlns:w16cex="http://schemas.microsoft.com/office/word/2018/wordml/cex" xmlns:w16cid="http://schemas.microsoft.com/office/word/2016/wordml/cid" xmlns:w16="http://schemas.microsoft.com/office/word/2018/wordml" xmlns:w16sdtdh="http://schemas.microsoft.com/office/word/2020/wordml/sdtdatahash" xmlns:w16se="http://schemas.microsoft.com/office/word/2015/wordml/symex" xmlns:wpg="http://schemas.microsoft.com/office/word/2010/wordprocessingGroup" xmlns:wpi="http://schemas.microsoft.com/office/word/2010/wordprocessingInk" xmlns:wne="http://schemas.microsoft.com/office/word/2006/wordml" xmlns:wps="http://schemas.microsoft.com/office/word/2010/wordprocessingShape" mc:Ignorable="w14 w15 w16se w16cid w16 w16cex w16sdtdh wp14">
-  <w:comment w:id="0" w:author="Peter Chi" w:date="2023-08-15T11:43:00Z" w:initials="PC">
-    <w:p>
-      <w:pPr>
-        <w:pStyle w:val="CommentText"/>
-      </w:pPr>
-      <w:r>
-        <w:rPr>
-          <w:rStyle w:val="CommentReference"/>
-        </w:rPr>
-        <w:annotationRef/>
-      </w:r>
-      <w:r>
-        <w:t>I changed this from "second"; that's correct, right? Also changed third to second in the next sentence.</w:t>
-      </w:r>
-    </w:p>
-  </w:comment>
-  <w:comment w:id="1" w:author="Michael Alexeev" w:date="2023-09-24T20:58:00Z" w:initials="MA">
-    <w:p>
-      <w:pPr>
-        <w:pStyle w:val="CommentText"/>
-      </w:pPr>
-      <w:r>
-        <w:rPr>
-          <w:rStyle w:val="CommentReference"/>
-        </w:rPr>
-        <w:annotationRef/>
-      </w:r>
-      <w:r>
-        <w:t xml:space="preserve">Yep you're correct. That was a mistake on my part. </w:t>
-      </w:r>
-    </w:p>
-  </w:comment>
-</w:comments>
-</file>
-
-<file path=word/commentsExtended.xml><?xml version="1.0" encoding="utf-8"?>
-<w15:commentsEx xmlns:wpc="http://schemas.microsoft.com/office/word/2010/wordprocessingCanvas" xmlns:cx="http://schemas.microsoft.com/office/drawing/2014/chartex" xmlns:cx1="http://schemas.microsoft.com/office/drawing/2015/9/8/chartex" xmlns:cx2="http://schemas.microsoft.com/office/drawing/2015/10/21/chartex" xmlns:cx3="http://schemas.microsoft.com/office/drawing/2016/5/9/chartex" xmlns:cx4="http://schemas.microsoft.com/office/drawing/2016/5/10/chartex" xmlns:cx5="http://schemas.microsoft.com/office/drawing/2016/5/11/chartex" xmlns:cx6="http://schemas.microsoft.com/office/drawing/2016/5/12/chartex" xmlns:cx7="http://schemas.microsoft.com/office/drawing/2016/5/13/chartex" xmlns:cx8="http://schemas.microsoft.com/office/drawing/2016/5/14/chartex" xmlns:mc="http://schemas.openxmlformats.org/markup-compatibility/2006" xmlns:aink="http://schemas.microsoft.com/office/drawing/2016/ink" xmlns:am3d="http://schemas.microsoft.com/office/drawing/2017/model3d" xmlns:o="urn:schemas-microsoft-com:office:office" xmlns:oel="http://schemas.microsoft.com/office/2019/extlst" xmlns:r="http://schemas.openxmlformats.org/officeDocument/2006/relationships" xmlns:m="http://schemas.openxmlformats.org/officeDocument/2006/math" xmlns:v="urn:schemas-microsoft-com:vml" xmlns:wp14="http://schemas.microsoft.com/office/word/2010/wordprocessingDrawing" xmlns:wp="http://schemas.openxmlformats.org/drawingml/2006/wordprocessingDrawing" xmlns:w10="urn:schemas-microsoft-com:office:word" xmlns:w="http://schemas.openxmlformats.org/wordprocessingml/2006/main" xmlns:w14="http://schemas.microsoft.com/office/word/2010/wordml" xmlns:w15="http://schemas.microsoft.com/office/word/2012/wordml" xmlns:w16cex="http://schemas.microsoft.com/office/word/2018/wordml/cex" xmlns:w16cid="http://schemas.microsoft.com/office/word/2016/wordml/cid" xmlns:w16="http://schemas.microsoft.com/office/word/2018/wordml" xmlns:w16sdtdh="http://schemas.microsoft.com/office/word/2020/wordml/sdtdatahash" xmlns:w16se="http://schemas.microsoft.com/office/word/2015/wordml/symex" xmlns:wpg="http://schemas.microsoft.com/office/word/2010/wordprocessingGroup" xmlns:wpi="http://schemas.microsoft.com/office/word/2010/wordprocessingInk" xmlns:wne="http://schemas.microsoft.com/office/word/2006/wordml" xmlns:wps="http://schemas.microsoft.com/office/word/2010/wordprocessingShape" mc:Ignorable="w14 w15 w16se w16cid w16 w16cex w16sdtdh wp14">
-  <w15:commentEx w15:paraId="3F301336" w15:done="0"/>
-  <w15:commentEx w15:paraId="4CD3D787" w15:paraIdParent="3F301336" w15:done="0"/>
-</w15:commentsEx>
-</file>
-
-<file path=word/commentsExtensible.xml><?xml version="1.0" encoding="utf-8"?>
-<w16cex:commentsExtensible xmlns:wpc="http://schemas.microsoft.com/office/word/2010/wordprocessingCanvas" xmlns:cx="http://schemas.microsoft.com/office/drawing/2014/chartex" xmlns:cx1="http://schemas.microsoft.com/office/drawing/2015/9/8/chartex" xmlns:cx2="http://schemas.microsoft.com/office/drawing/2015/10/21/chartex" xmlns:cx3="http://schemas.microsoft.com/office/drawing/2016/5/9/chartex" xmlns:cx4="http://schemas.microsoft.com/office/drawing/2016/5/10/chartex" xmlns:cx5="http://schemas.microsoft.com/office/drawing/2016/5/11/chartex" xmlns:cx6="http://schemas.microsoft.com/office/drawing/2016/5/12/chartex" xmlns:cx7="http://schemas.microsoft.com/office/drawing/2016/5/13/chartex" xmlns:cx8="http://schemas.microsoft.com/office/drawing/2016/5/14/chartex" xmlns:cr="http://schemas.microsoft.com/office/comments/2020/reactions" xmlns:mc="http://schemas.openxmlformats.org/markup-compatibility/2006" xmlns:aink="http://schemas.microsoft.com/office/drawing/2016/ink" xmlns:am3d="http://schemas.microsoft.com/office/drawing/2017/model3d" xmlns:o="urn:schemas-microsoft-com:office:office" xmlns:oel="http://schemas.microsoft.com/office/2019/extlst" xmlns:r="http://schemas.openxmlformats.org/officeDocument/2006/relationships" xmlns:m="http://schemas.openxmlformats.org/officeDocument/2006/math" xmlns:v="urn:schemas-microsoft-com:vml" xmlns:wp14="http://schemas.microsoft.com/office/word/2010/wordprocessingDrawing" xmlns:wp="http://schemas.openxmlformats.org/drawingml/2006/wordprocessingDrawing" xmlns:w10="urn:schemas-microsoft-com:office:word" xmlns:w="http://schemas.openxmlformats.org/wordprocessingml/2006/main" xmlns:w14="http://schemas.microsoft.com/office/word/2010/wordml" xmlns:w15="http://schemas.microsoft.com/office/word/2012/wordml" xmlns:w16cex="http://schemas.microsoft.com/office/word/2018/wordml/cex" xmlns:w16cid="http://schemas.microsoft.com/office/word/2016/wordml/cid" xmlns:w16="http://schemas.microsoft.com/office/word/2018/wordml" xmlns:w16sdtdh="http://schemas.microsoft.com/office/word/2020/wordml/sdtdatahash" xmlns:w16se="http://schemas.microsoft.com/office/word/2015/wordml/symex" xmlns:wpg="http://schemas.microsoft.com/office/word/2010/wordprocessingGroup" xmlns:wpi="http://schemas.microsoft.com/office/word/2010/wordprocessingInk" xmlns:wne="http://schemas.microsoft.com/office/word/2006/wordml" xmlns:wps="http://schemas.microsoft.com/office/word/2010/wordprocessingShape" mc:Ignorable="w14 w15 w16se w16cid w16 w16cex w16sdtdh cr wp14">
-  <w16cex:commentExtensible w16cex:durableId="2885E37B" w16cex:dateUtc="2023-08-15T15:43:00Z"/>
-  <w16cex:commentExtensible w16cex:durableId="36222160" w16cex:dateUtc="2023-09-25T00:58:00Z"/>
-</w16cex:commentsExtensible>
-</file>
-
-<file path=word/commentsIds.xml><?xml version="1.0" encoding="utf-8"?>
-<w16cid:commentsIds xmlns:wpc="http://schemas.microsoft.com/office/word/2010/wordprocessingCanvas" xmlns:cx="http://schemas.microsoft.com/office/drawing/2014/chartex" xmlns:cx1="http://schemas.microsoft.com/office/drawing/2015/9/8/chartex" xmlns:cx2="http://schemas.microsoft.com/office/drawing/2015/10/21/chartex" xmlns:cx3="http://schemas.microsoft.com/office/drawing/2016/5/9/chartex" xmlns:cx4="http://schemas.microsoft.com/office/drawing/2016/5/10/chartex" xmlns:cx5="http://schemas.microsoft.com/office/drawing/2016/5/11/chartex" xmlns:cx6="http://schemas.microsoft.com/office/drawing/2016/5/12/chartex" xmlns:cx7="http://schemas.microsoft.com/office/drawing/2016/5/13/chartex" xmlns:cx8="http://schemas.microsoft.com/office/drawing/2016/5/14/chartex" xmlns:mc="http://schemas.openxmlformats.org/markup-compatibility/2006" xmlns:aink="http://schemas.microsoft.com/office/drawing/2016/ink" xmlns:am3d="http://schemas.microsoft.com/office/drawing/2017/model3d" xmlns:o="urn:schemas-microsoft-com:office:office" xmlns:oel="http://schemas.microsoft.com/office/2019/extlst" xmlns:r="http://schemas.openxmlformats.org/officeDocument/2006/relationships" xmlns:m="http://schemas.openxmlformats.org/officeDocument/2006/math" xmlns:v="urn:schemas-microsoft-com:vml" xmlns:wp14="http://schemas.microsoft.com/office/word/2010/wordprocessingDrawing" xmlns:wp="http://schemas.openxmlformats.org/drawingml/2006/wordprocessingDrawing" xmlns:w10="urn:schemas-microsoft-com:office:word" xmlns:w="http://schemas.openxmlformats.org/wordprocessingml/2006/main" xmlns:w14="http://schemas.microsoft.com/office/word/2010/wordml" xmlns:w15="http://schemas.microsoft.com/office/word/2012/wordml" xmlns:w16cex="http://schemas.microsoft.com/office/word/2018/wordml/cex" xmlns:w16cid="http://schemas.microsoft.com/office/word/2016/wordml/cid" xmlns:w16="http://schemas.microsoft.com/office/word/2018/wordml" xmlns:w16sdtdh="http://schemas.microsoft.com/office/word/2020/wordml/sdtdatahash" xmlns:w16se="http://schemas.microsoft.com/office/word/2015/wordml/symex" xmlns:wpg="http://schemas.microsoft.com/office/word/2010/wordprocessingGroup" xmlns:wpi="http://schemas.microsoft.com/office/word/2010/wordprocessingInk" xmlns:wne="http://schemas.microsoft.com/office/word/2006/wordml" xmlns:wps="http://schemas.microsoft.com/office/word/2010/wordprocessingShape" mc:Ignorable="w14 w15 w16se w16cid w16 w16cex w16sdtdh wp14">
-  <w16cid:commentId w16cid:paraId="3F301336" w16cid:durableId="2885E37B"/>
-  <w16cid:commentId w16cid:paraId="4CD3D787" w16cid:durableId="36222160"/>
-</w16cid:commentsIds>
-</file>
-
 <file path=word/numbering.xml><?xml version="1.0" encoding="utf-8"?>
-<w:numbering xmlns:wpc="http://schemas.microsoft.com/office/word/2010/wordprocessingCanvas" xmlns:cx="http://schemas.microsoft.com/office/drawing/2014/chartex" xmlns:cx1="http://schemas.microsoft.com/office/drawing/2015/9/8/chartex" xmlns:cx2="http://schemas.microsoft.com/office/drawing/2015/10/21/chartex" xmlns:cx3="http://schemas.microsoft.com/office/drawing/2016/5/9/chartex" xmlns:cx4="http://schemas.microsoft.com/office/drawing/2016/5/10/chartex" xmlns:cx5="http://schemas.microsoft.com/office/drawing/2016/5/11/chartex" xmlns:cx6="http://schemas.microsoft.com/office/drawing/2016/5/12/chartex" xmlns:cx7="http://schemas.microsoft.com/office/drawing/2016/5/13/chartex" xmlns:cx8="http://schemas.microsoft.com/office/drawing/2016/5/14/chartex" xmlns:mc="http://schemas.openxmlformats.org/markup-compatibility/2006" xmlns:aink="http://schemas.microsoft.com/office/drawing/2016/ink" xmlns:am3d="http://schemas.microsoft.com/office/drawing/2017/model3d" xmlns:o="urn:schemas-microsoft-com:office:office" xmlns:oel="http://schemas.microsoft.com/office/2019/extlst" xmlns:r="http://schemas.openxmlformats.org/officeDocument/2006/relationships" xmlns:m="http://schemas.openxmlformats.org/officeDocument/2006/math" xmlns:v="urn:schemas-microsoft-com:vml" xmlns:wp14="http://schemas.microsoft.com/office/word/2010/wordprocessingDrawing" xmlns:wp="http://schemas.openxmlformats.org/drawingml/2006/wordprocessingDrawing" xmlns:w10="urn:schemas-microsoft-com:office:word" xmlns:w="http://schemas.openxmlformats.org/wordprocessingml/2006/main" xmlns:w14="http://schemas.microsoft.com/office/word/2010/wordml" xmlns:w15="http://schemas.microsoft.com/office/word/2012/wordml" xmlns:w16cex="http://schemas.microsoft.com/office/word/2018/wordml/cex" xmlns:w16cid="http://schemas.microsoft.com/office/word/2016/wordml/cid" xmlns:w16="http://schemas.microsoft.com/office/word/2018/wordml" xmlns:w16sdtdh="http://schemas.microsoft.com/office/word/2020/wordml/sdtdatahash" xmlns:w16se="http://schemas.microsoft.com/office/word/2015/wordml/symex" xmlns:wpg="http://schemas.microsoft.com/office/word/2010/wordprocessingGroup" xmlns:wpi="http://schemas.microsoft.com/office/word/2010/wordprocessingInk" xmlns:wne="http://schemas.microsoft.com/office/word/2006/wordml" xmlns:wps="http://schemas.microsoft.com/office/word/2010/wordprocessingShape" mc:Ignorable="w14 w15 w16se w16cid w16 w16cex w16sdtdh wp14">
+<w:numbering xmlns:wpc="http://schemas.microsoft.com/office/word/2010/wordprocessingCanvas" xmlns:cx="http://schemas.microsoft.com/office/drawing/2014/chartex" xmlns:cx1="http://schemas.microsoft.com/office/drawing/2015/9/8/chartex" xmlns:cx2="http://schemas.microsoft.com/office/drawing/2015/10/21/chartex" xmlns:cx3="http://schemas.microsoft.com/office/drawing/2016/5/9/chartex" xmlns:cx4="http://schemas.microsoft.com/office/drawing/2016/5/10/chartex" xmlns:cx5="http://schemas.microsoft.com/office/drawing/2016/5/11/chartex" xmlns:cx6="http://schemas.microsoft.com/office/drawing/2016/5/12/chartex" xmlns:cx7="http://schemas.microsoft.com/office/drawing/2016/5/13/chartex" xmlns:cx8="http://schemas.microsoft.com/office/drawing/2016/5/14/chartex" xmlns:mc="http://schemas.openxmlformats.org/markup-compatibility/2006" xmlns:aink="http://schemas.microsoft.com/office/drawing/2016/ink" xmlns:am3d="http://schemas.microsoft.com/office/drawing/2017/model3d" xmlns:o="urn:schemas-microsoft-com:office:office" xmlns:oel="http://schemas.microsoft.com/office/2019/extlst" xmlns:r="http://schemas.openxmlformats.org/officeDocument/2006/relationships" xmlns:m="http://schemas.openxmlformats.org/officeDocument/2006/math" xmlns:v="urn:schemas-microsoft-com:vml" xmlns:wp14="http://schemas.microsoft.com/office/word/2010/wordprocessingDrawing" xmlns:wp="http://schemas.openxmlformats.org/drawingml/2006/wordprocessingDrawing" xmlns:w10="urn:schemas-microsoft-com:office:word" xmlns:w="http://schemas.openxmlformats.org/wordprocessingml/2006/main" xmlns:w14="http://schemas.microsoft.com/office/word/2010/wordml" xmlns:w15="http://schemas.microsoft.com/office/word/2012/wordml" xmlns:w16cex="http://schemas.microsoft.com/office/word/2018/wordml/cex" xmlns:w16cid="http://schemas.microsoft.com/office/word/2016/wordml/cid" xmlns:w16="http://schemas.microsoft.com/office/word/2018/wordml" xmlns:w16du="http://schemas.microsoft.com/office/word/2023/wordml/word16du" xmlns:w16sdtdh="http://schemas.microsoft.com/office/word/2020/wordml/sdtdatahash" xmlns:w16sdtfl="http://schemas.microsoft.com/office/word/2024/wordml/sdtformatlock" xmlns:w16se="http://schemas.microsoft.com/office/word/2015/wordml/symex" xmlns:wpg="http://schemas.microsoft.com/office/word/2010/wordprocessingGroup" xmlns:wpi="http://schemas.microsoft.com/office/word/2010/wordprocessingInk" xmlns:wne="http://schemas.microsoft.com/office/word/2006/wordml" xmlns:wps="http://schemas.microsoft.com/office/word/2010/wordprocessingShape" mc:Ignorable="w14 w15 w16se w16cid w16 w16cex w16sdtdh w16sdtfl w16du wp14">
   <w:abstractNum w:abstractNumId="0" w15:restartNumberingAfterBreak="0">
     <w:nsid w:val="0CAB227A"/>
     <w:multiLevelType w:val="hybridMultilevel"/>
@@ -13240,7 +13895,7 @@
 </file>
 
 <file path=word/people.xml><?xml version="1.0" encoding="utf-8"?>
-<w15:people xmlns:wpc="http://schemas.microsoft.com/office/word/2010/wordprocessingCanvas" xmlns:cx="http://schemas.microsoft.com/office/drawing/2014/chartex" xmlns:cx1="http://schemas.microsoft.com/office/drawing/2015/9/8/chartex" xmlns:cx2="http://schemas.microsoft.com/office/drawing/2015/10/21/chartex" xmlns:cx3="http://schemas.microsoft.com/office/drawing/2016/5/9/chartex" xmlns:cx4="http://schemas.microsoft.com/office/drawing/2016/5/10/chartex" xmlns:cx5="http://schemas.microsoft.com/office/drawing/2016/5/11/chartex" xmlns:cx6="http://schemas.microsoft.com/office/drawing/2016/5/12/chartex" xmlns:cx7="http://schemas.microsoft.com/office/drawing/2016/5/13/chartex" xmlns:cx8="http://schemas.microsoft.com/office/drawing/2016/5/14/chartex" xmlns:mc="http://schemas.openxmlformats.org/markup-compatibility/2006" xmlns:aink="http://schemas.microsoft.com/office/drawing/2016/ink" xmlns:am3d="http://schemas.microsoft.com/office/drawing/2017/model3d" xmlns:o="urn:schemas-microsoft-com:office:office" xmlns:oel="http://schemas.microsoft.com/office/2019/extlst" xmlns:r="http://schemas.openxmlformats.org/officeDocument/2006/relationships" xmlns:m="http://schemas.openxmlformats.org/officeDocument/2006/math" xmlns:v="urn:schemas-microsoft-com:vml" xmlns:wp14="http://schemas.microsoft.com/office/word/2010/wordprocessingDrawing" xmlns:wp="http://schemas.openxmlformats.org/drawingml/2006/wordprocessingDrawing" xmlns:w10="urn:schemas-microsoft-com:office:word" xmlns:w="http://schemas.openxmlformats.org/wordprocessingml/2006/main" xmlns:w14="http://schemas.microsoft.com/office/word/2010/wordml" xmlns:w15="http://schemas.microsoft.com/office/word/2012/wordml" xmlns:w16cex="http://schemas.microsoft.com/office/word/2018/wordml/cex" xmlns:w16cid="http://schemas.microsoft.com/office/word/2016/wordml/cid" xmlns:w16="http://schemas.microsoft.com/office/word/2018/wordml" xmlns:w16sdtdh="http://schemas.microsoft.com/office/word/2020/wordml/sdtdatahash" xmlns:w16se="http://schemas.microsoft.com/office/word/2015/wordml/symex" xmlns:wpg="http://schemas.microsoft.com/office/word/2010/wordprocessingGroup" xmlns:wpi="http://schemas.microsoft.com/office/word/2010/wordprocessingInk" xmlns:wne="http://schemas.microsoft.com/office/word/2006/wordml" xmlns:wps="http://schemas.microsoft.com/office/word/2010/wordprocessingShape" mc:Ignorable="w14 w15 w16se w16cid w16 w16cex w16sdtdh wp14">
+<w15:people xmlns:wpc="http://schemas.microsoft.com/office/word/2010/wordprocessingCanvas" xmlns:cx="http://schemas.microsoft.com/office/drawing/2014/chartex" xmlns:cx1="http://schemas.microsoft.com/office/drawing/2015/9/8/chartex" xmlns:cx2="http://schemas.microsoft.com/office/drawing/2015/10/21/chartex" xmlns:cx3="http://schemas.microsoft.com/office/drawing/2016/5/9/chartex" xmlns:cx4="http://schemas.microsoft.com/office/drawing/2016/5/10/chartex" xmlns:cx5="http://schemas.microsoft.com/office/drawing/2016/5/11/chartex" xmlns:cx6="http://schemas.microsoft.com/office/drawing/2016/5/12/chartex" xmlns:cx7="http://schemas.microsoft.com/office/drawing/2016/5/13/chartex" xmlns:cx8="http://schemas.microsoft.com/office/drawing/2016/5/14/chartex" xmlns:mc="http://schemas.openxmlformats.org/markup-compatibility/2006" xmlns:aink="http://schemas.microsoft.com/office/drawing/2016/ink" xmlns:am3d="http://schemas.microsoft.com/office/drawing/2017/model3d" xmlns:o="urn:schemas-microsoft-com:office:office" xmlns:oel="http://schemas.microsoft.com/office/2019/extlst" xmlns:r="http://schemas.openxmlformats.org/officeDocument/2006/relationships" xmlns:m="http://schemas.openxmlformats.org/officeDocument/2006/math" xmlns:v="urn:schemas-microsoft-com:vml" xmlns:wp14="http://schemas.microsoft.com/office/word/2010/wordprocessingDrawing" xmlns:wp="http://schemas.openxmlformats.org/drawingml/2006/wordprocessingDrawing" xmlns:w10="urn:schemas-microsoft-com:office:word" xmlns:w="http://schemas.openxmlformats.org/wordprocessingml/2006/main" xmlns:w14="http://schemas.microsoft.com/office/word/2010/wordml" xmlns:w15="http://schemas.microsoft.com/office/word/2012/wordml" xmlns:w16cex="http://schemas.microsoft.com/office/word/2018/wordml/cex" xmlns:w16cid="http://schemas.microsoft.com/office/word/2016/wordml/cid" xmlns:w16="http://schemas.microsoft.com/office/word/2018/wordml" xmlns:w16du="http://schemas.microsoft.com/office/word/2023/wordml/word16du" xmlns:w16sdtdh="http://schemas.microsoft.com/office/word/2020/wordml/sdtdatahash" xmlns:w16sdtfl="http://schemas.microsoft.com/office/word/2024/wordml/sdtformatlock" xmlns:w16se="http://schemas.microsoft.com/office/word/2015/wordml/symex" xmlns:wpg="http://schemas.microsoft.com/office/word/2010/wordprocessingGroup" xmlns:wpi="http://schemas.microsoft.com/office/word/2010/wordprocessingInk" xmlns:wne="http://schemas.microsoft.com/office/word/2006/wordml" xmlns:wps="http://schemas.microsoft.com/office/word/2010/wordprocessingShape" mc:Ignorable="w14 w15 w16se w16cid w16 w16cex w16sdtdh w16sdtfl w16du wp14">
   <w15:person w15:author="Peter Chi">
     <w15:presenceInfo w15:providerId="AD" w15:userId="S::pchi01@villanova.edu::9ae7f128-2fae-4a2c-8076-c1f0ca9d4c0a"/>
   </w15:person>
@@ -13251,7 +13906,7 @@
 </file>
 
 <file path=word/styles.xml><?xml version="1.0" encoding="utf-8"?>
-<w:styles xmlns:mc="http://schemas.openxmlformats.org/markup-compatibility/2006" xmlns:r="http://schemas.openxmlformats.org/officeDocument/2006/relationships" xmlns:w="http://schemas.openxmlformats.org/wordprocessingml/2006/main" xmlns:w14="http://schemas.microsoft.com/office/word/2010/wordml" xmlns:w15="http://schemas.microsoft.com/office/word/2012/wordml" xmlns:w16cex="http://schemas.microsoft.com/office/word/2018/wordml/cex" xmlns:w16cid="http://schemas.microsoft.com/office/word/2016/wordml/cid" xmlns:w16="http://schemas.microsoft.com/office/word/2018/wordml" xmlns:w16sdtdh="http://schemas.microsoft.com/office/word/2020/wordml/sdtdatahash" xmlns:w16se="http://schemas.microsoft.com/office/word/2015/wordml/symex" mc:Ignorable="w14 w15 w16se w16cid w16 w16cex w16sdtdh">
+<w:styles xmlns:mc="http://schemas.openxmlformats.org/markup-compatibility/2006" xmlns:r="http://schemas.openxmlformats.org/officeDocument/2006/relationships" xmlns:w="http://schemas.openxmlformats.org/wordprocessingml/2006/main" xmlns:w14="http://schemas.microsoft.com/office/word/2010/wordml" xmlns:w15="http://schemas.microsoft.com/office/word/2012/wordml" xmlns:w16cex="http://schemas.microsoft.com/office/word/2018/wordml/cex" xmlns:w16cid="http://schemas.microsoft.com/office/word/2016/wordml/cid" xmlns:w16="http://schemas.microsoft.com/office/word/2018/wordml" xmlns:w16du="http://schemas.microsoft.com/office/word/2023/wordml/word16du" xmlns:w16sdtdh="http://schemas.microsoft.com/office/word/2020/wordml/sdtdatahash" xmlns:w16sdtfl="http://schemas.microsoft.com/office/word/2024/wordml/sdtformatlock" xmlns:w16se="http://schemas.microsoft.com/office/word/2015/wordml/symex" mc:Ignorable="w14 w15 w16se w16cid w16 w16cex w16sdtdh w16sdtfl w16du">
   <w:docDefaults>
     <w:rPrDefault>
       <w:rPr>

</xml_diff>